<commit_message>
Actualitzacio de la documentacio
</commit_message>
<xml_diff>
--- a/DOCS/Descripcio_EDA_implementacio.docx
+++ b/DOCS/Descripcio_EDA_implementacio.docx
@@ -7,6 +7,7 @@
         <w:spacing w:line="360" w:lineRule="auto"/>
         <w:jc w:val="center"/>
         <w:rPr>
+          <w:rFonts w:ascii="Times New Roman" w:cs="Times New Roman" w:eastAsia="Times New Roman" w:hAnsi="Times New Roman"/>
           <w:b w:val="1"/>
           <w:sz w:val="28"/>
           <w:szCs w:val="28"/>
@@ -15,6 +16,7 @@
       </w:pPr>
       <w:r>
         <w:rPr>
+          <w:rFonts w:ascii="Times New Roman" w:cs="Times New Roman" w:eastAsia="Times New Roman" w:hAnsi="Times New Roman"/>
           <w:b w:val="1"/>
           <w:sz w:val="28"/>
           <w:szCs w:val="28"/>
@@ -29,6 +31,7 @@
         <w:spacing w:line="360" w:lineRule="auto"/>
         <w:jc w:val="both"/>
         <w:rPr>
+          <w:rFonts w:ascii="Times New Roman" w:cs="Times New Roman" w:eastAsia="Times New Roman" w:hAnsi="Times New Roman"/>
           <w:b w:val="1"/>
           <w:sz w:val="28"/>
           <w:szCs w:val="28"/>
@@ -45,6 +48,7 @@
         <w:spacing w:line="360" w:lineRule="auto"/>
         <w:jc w:val="both"/>
         <w:rPr>
+          <w:rFonts w:ascii="Times New Roman" w:cs="Times New Roman" w:eastAsia="Times New Roman" w:hAnsi="Times New Roman"/>
           <w:b w:val="1"/>
           <w:sz w:val="24"/>
           <w:szCs w:val="24"/>
@@ -52,6 +56,7 @@
       </w:pPr>
       <w:r>
         <w:rPr>
+          <w:rFonts w:ascii="Times New Roman" w:cs="Times New Roman" w:eastAsia="Times New Roman" w:hAnsi="Times New Roman"/>
           <w:b w:val="1"/>
           <w:sz w:val="24"/>
           <w:szCs w:val="24"/>
@@ -65,12 +70,14 @@
         <w:spacing w:line="360" w:lineRule="auto"/>
         <w:jc w:val="both"/>
         <w:rPr>
-          <w:sz w:val="24"/>
-          <w:szCs w:val="24"/>
-        </w:rPr>
-      </w:pPr>
-      <w:r>
-        <w:rPr>
+          <w:rFonts w:ascii="Times New Roman" w:cs="Times New Roman" w:eastAsia="Times New Roman" w:hAnsi="Times New Roman"/>
+          <w:sz w:val="24"/>
+          <w:szCs w:val="24"/>
+        </w:rPr>
+      </w:pPr>
+      <w:r>
+        <w:rPr>
+          <w:rFonts w:ascii="Times New Roman" w:cs="Times New Roman" w:eastAsia="Times New Roman" w:hAnsi="Times New Roman"/>
           <w:sz w:val="24"/>
           <w:szCs w:val="24"/>
           <w:rtl w:val="0"/>
@@ -83,12 +90,14 @@
         <w:spacing w:line="360" w:lineRule="auto"/>
         <w:jc w:val="both"/>
         <w:rPr>
-          <w:sz w:val="24"/>
-          <w:szCs w:val="24"/>
-        </w:rPr>
-      </w:pPr>
-      <w:r>
-        <w:rPr>
+          <w:rFonts w:ascii="Times New Roman" w:cs="Times New Roman" w:eastAsia="Times New Roman" w:hAnsi="Times New Roman"/>
+          <w:sz w:val="24"/>
+          <w:szCs w:val="24"/>
+        </w:rPr>
+      </w:pPr>
+      <w:r>
+        <w:rPr>
+          <w:rFonts w:ascii="Times New Roman" w:cs="Times New Roman" w:eastAsia="Times New Roman" w:hAnsi="Times New Roman"/>
           <w:sz w:val="24"/>
           <w:szCs w:val="24"/>
           <w:rtl w:val="0"/>
@@ -100,7 +109,7 @@
       <w:pPr>
         <w:numPr>
           <w:ilvl w:val="0"/>
-          <w:numId w:val="2"/>
+          <w:numId w:val="4"/>
         </w:numPr>
         <w:spacing w:line="360" w:lineRule="auto"/>
         <w:ind w:left="720" w:hanging="360"/>
@@ -108,11 +117,11 @@
         <w:rPr>
           <w:sz w:val="24"/>
           <w:szCs w:val="24"/>
-          <w:u w:val="none"/>
-        </w:rPr>
-      </w:pPr>
-      <w:r>
-        <w:rPr>
+        </w:rPr>
+      </w:pPr>
+      <w:r>
+        <w:rPr>
+          <w:rFonts w:ascii="Times New Roman" w:cs="Times New Roman" w:eastAsia="Times New Roman" w:hAnsi="Times New Roman"/>
           <w:b w:val="1"/>
           <w:sz w:val="24"/>
           <w:szCs w:val="24"/>
@@ -122,6 +131,7 @@
       </w:r>
       <w:r>
         <w:rPr>
+          <w:rFonts w:ascii="Times New Roman" w:cs="Times New Roman" w:eastAsia="Times New Roman" w:hAnsi="Times New Roman"/>
           <w:sz w:val="24"/>
           <w:szCs w:val="24"/>
           <w:rtl w:val="0"/>
@@ -133,7 +143,7 @@
       <w:pPr>
         <w:numPr>
           <w:ilvl w:val="0"/>
-          <w:numId w:val="2"/>
+          <w:numId w:val="4"/>
         </w:numPr>
         <w:spacing w:line="360" w:lineRule="auto"/>
         <w:ind w:left="720" w:hanging="360"/>
@@ -146,6 +156,7 @@
       </w:pPr>
       <w:r>
         <w:rPr>
+          <w:rFonts w:ascii="Times New Roman" w:cs="Times New Roman" w:eastAsia="Times New Roman" w:hAnsi="Times New Roman"/>
           <w:b w:val="1"/>
           <w:sz w:val="24"/>
           <w:szCs w:val="24"/>
@@ -155,6 +166,7 @@
       </w:r>
       <w:r>
         <w:rPr>
+          <w:rFonts w:ascii="Times New Roman" w:cs="Times New Roman" w:eastAsia="Times New Roman" w:hAnsi="Times New Roman"/>
           <w:sz w:val="24"/>
           <w:szCs w:val="24"/>
           <w:rtl w:val="0"/>
@@ -167,36 +179,39 @@
         <w:spacing w:line="360" w:lineRule="auto"/>
         <w:jc w:val="both"/>
         <w:rPr>
-          <w:sz w:val="24"/>
-          <w:szCs w:val="24"/>
-        </w:rPr>
-      </w:pPr>
-      <w:r>
-        <w:rPr>
-          <w:rtl w:val="0"/>
-        </w:rPr>
-      </w:r>
-    </w:p>
-    <w:p>
-      <w:pPr>
-        <w:spacing w:line="360" w:lineRule="auto"/>
-        <w:jc w:val="both"/>
-        <w:rPr>
-          <w:sz w:val="24"/>
-          <w:szCs w:val="24"/>
-        </w:rPr>
-      </w:pPr>
-      <w:r>
-        <w:rPr>
-          <w:rtl w:val="0"/>
-        </w:rPr>
-      </w:r>
-    </w:p>
-    <w:p>
-      <w:pPr>
-        <w:spacing w:line="360" w:lineRule="auto"/>
-        <w:jc w:val="both"/>
-        <w:rPr>
+          <w:rFonts w:ascii="Times New Roman" w:cs="Times New Roman" w:eastAsia="Times New Roman" w:hAnsi="Times New Roman"/>
+          <w:sz w:val="24"/>
+          <w:szCs w:val="24"/>
+        </w:rPr>
+      </w:pPr>
+      <w:r>
+        <w:rPr>
+          <w:rtl w:val="0"/>
+        </w:rPr>
+      </w:r>
+    </w:p>
+    <w:p>
+      <w:pPr>
+        <w:spacing w:line="360" w:lineRule="auto"/>
+        <w:jc w:val="both"/>
+        <w:rPr>
+          <w:rFonts w:ascii="Times New Roman" w:cs="Times New Roman" w:eastAsia="Times New Roman" w:hAnsi="Times New Roman"/>
+          <w:sz w:val="24"/>
+          <w:szCs w:val="24"/>
+        </w:rPr>
+      </w:pPr>
+      <w:r>
+        <w:rPr>
+          <w:rtl w:val="0"/>
+        </w:rPr>
+      </w:r>
+    </w:p>
+    <w:p>
+      <w:pPr>
+        <w:spacing w:line="360" w:lineRule="auto"/>
+        <w:jc w:val="both"/>
+        <w:rPr>
+          <w:rFonts w:ascii="Times New Roman" w:cs="Times New Roman" w:eastAsia="Times New Roman" w:hAnsi="Times New Roman"/>
           <w:b w:val="1"/>
           <w:sz w:val="24"/>
           <w:szCs w:val="24"/>
@@ -204,6 +219,7 @@
       </w:pPr>
       <w:r>
         <w:rPr>
+          <w:rFonts w:ascii="Times New Roman" w:cs="Times New Roman" w:eastAsia="Times New Roman" w:hAnsi="Times New Roman"/>
           <w:b w:val="1"/>
           <w:sz w:val="24"/>
           <w:szCs w:val="24"/>
@@ -217,12 +233,14 @@
         <w:spacing w:line="360" w:lineRule="auto"/>
         <w:jc w:val="both"/>
         <w:rPr>
-          <w:sz w:val="24"/>
-          <w:szCs w:val="24"/>
-        </w:rPr>
-      </w:pPr>
-      <w:r>
-        <w:rPr>
+          <w:rFonts w:ascii="Times New Roman" w:cs="Times New Roman" w:eastAsia="Times New Roman" w:hAnsi="Times New Roman"/>
+          <w:sz w:val="24"/>
+          <w:szCs w:val="24"/>
+        </w:rPr>
+      </w:pPr>
+      <w:r>
+        <w:rPr>
+          <w:rFonts w:ascii="Times New Roman" w:cs="Times New Roman" w:eastAsia="Times New Roman" w:hAnsi="Times New Roman"/>
           <w:sz w:val="24"/>
           <w:szCs w:val="24"/>
           <w:rtl w:val="0"/>
@@ -231,6 +249,7 @@
       </w:r>
       <w:r>
         <w:rPr>
+          <w:rFonts w:ascii="Times New Roman" w:cs="Times New Roman" w:eastAsia="Times New Roman" w:hAnsi="Times New Roman"/>
           <w:i w:val="1"/>
           <w:sz w:val="24"/>
           <w:szCs w:val="24"/>
@@ -240,6 +259,7 @@
       </w:r>
       <w:r>
         <w:rPr>
+          <w:rFonts w:ascii="Times New Roman" w:cs="Times New Roman" w:eastAsia="Times New Roman" w:hAnsi="Times New Roman"/>
           <w:sz w:val="24"/>
           <w:szCs w:val="24"/>
           <w:rtl w:val="0"/>
@@ -257,13 +277,14 @@
         <w:ind w:left="425.19685039370086" w:hanging="360"/>
         <w:jc w:val="both"/>
         <w:rPr>
-          <w:sz w:val="24"/>
-          <w:szCs w:val="24"/>
-          <w:u w:val="none"/>
-        </w:rPr>
-      </w:pPr>
-      <w:r>
-        <w:rPr>
+          <w:rFonts w:ascii="Times New Roman" w:cs="Times New Roman" w:eastAsia="Times New Roman" w:hAnsi="Times New Roman"/>
+          <w:sz w:val="24"/>
+          <w:szCs w:val="24"/>
+        </w:rPr>
+      </w:pPr>
+      <w:r>
+        <w:rPr>
+          <w:rFonts w:ascii="Times New Roman" w:cs="Times New Roman" w:eastAsia="Times New Roman" w:hAnsi="Times New Roman"/>
           <w:sz w:val="24"/>
           <w:szCs w:val="24"/>
           <w:rtl w:val="0"/>
@@ -272,6 +293,7 @@
       </w:r>
       <w:r>
         <w:rPr>
+          <w:rFonts w:ascii="Times New Roman" w:cs="Times New Roman" w:eastAsia="Times New Roman" w:hAnsi="Times New Roman"/>
           <w:sz w:val="24"/>
           <w:szCs w:val="24"/>
           <w:rtl w:val="0"/>
@@ -280,6 +302,7 @@
       </w:r>
       <w:r>
         <w:rPr>
+          <w:rFonts w:ascii="Times New Roman" w:cs="Times New Roman" w:eastAsia="Times New Roman" w:hAnsi="Times New Roman"/>
           <w:sz w:val="24"/>
           <w:szCs w:val="24"/>
           <w:rtl w:val="0"/>
@@ -297,13 +320,14 @@
         <w:ind w:left="425.19685039370086" w:hanging="360"/>
         <w:jc w:val="both"/>
         <w:rPr>
-          <w:sz w:val="24"/>
-          <w:szCs w:val="24"/>
-          <w:u w:val="none"/>
-        </w:rPr>
-      </w:pPr>
-      <w:r>
-        <w:rPr>
+          <w:rFonts w:ascii="Times New Roman" w:cs="Times New Roman" w:eastAsia="Times New Roman" w:hAnsi="Times New Roman"/>
+          <w:sz w:val="24"/>
+          <w:szCs w:val="24"/>
+        </w:rPr>
+      </w:pPr>
+      <w:r>
+        <w:rPr>
+          <w:rFonts w:ascii="Times New Roman" w:cs="Times New Roman" w:eastAsia="Times New Roman" w:hAnsi="Times New Roman"/>
           <w:sz w:val="24"/>
           <w:szCs w:val="24"/>
           <w:rtl w:val="0"/>
@@ -321,12 +345,14 @@
         <w:ind w:left="425.19685039370086" w:hanging="360"/>
         <w:jc w:val="both"/>
         <w:rPr>
-          <w:sz w:val="24"/>
-          <w:szCs w:val="24"/>
-        </w:rPr>
-      </w:pPr>
-      <w:r>
-        <w:rPr>
+          <w:rFonts w:ascii="Times New Roman" w:cs="Times New Roman" w:eastAsia="Times New Roman" w:hAnsi="Times New Roman"/>
+          <w:sz w:val="24"/>
+          <w:szCs w:val="24"/>
+        </w:rPr>
+      </w:pPr>
+      <w:r>
+        <w:rPr>
+          <w:rFonts w:ascii="Times New Roman" w:cs="Times New Roman" w:eastAsia="Times New Roman" w:hAnsi="Times New Roman"/>
           <w:sz w:val="24"/>
           <w:szCs w:val="24"/>
           <w:rtl w:val="0"/>
@@ -340,12 +366,14 @@
         <w:ind w:left="0" w:firstLine="0"/>
         <w:jc w:val="both"/>
         <w:rPr>
-          <w:sz w:val="24"/>
-          <w:szCs w:val="24"/>
-        </w:rPr>
-      </w:pPr>
-      <w:r>
-        <w:rPr>
+          <w:rFonts w:ascii="Times New Roman" w:cs="Times New Roman" w:eastAsia="Times New Roman" w:hAnsi="Times New Roman"/>
+          <w:sz w:val="24"/>
+          <w:szCs w:val="24"/>
+        </w:rPr>
+      </w:pPr>
+      <w:r>
+        <w:rPr>
+          <w:rFonts w:ascii="Times New Roman" w:cs="Times New Roman" w:eastAsia="Times New Roman" w:hAnsi="Times New Roman"/>
           <w:sz w:val="24"/>
           <w:szCs w:val="24"/>
           <w:rtl w:val="0"/>
@@ -359,12 +387,14 @@
         <w:ind w:left="0" w:firstLine="0"/>
         <w:jc w:val="both"/>
         <w:rPr>
-          <w:sz w:val="24"/>
-          <w:szCs w:val="24"/>
-        </w:rPr>
-      </w:pPr>
-      <w:r>
-        <w:rPr>
+          <w:rFonts w:ascii="Times New Roman" w:cs="Times New Roman" w:eastAsia="Times New Roman" w:hAnsi="Times New Roman"/>
+          <w:sz w:val="24"/>
+          <w:szCs w:val="24"/>
+        </w:rPr>
+      </w:pPr>
+      <w:r>
+        <w:rPr>
+          <w:rFonts w:ascii="Times New Roman" w:cs="Times New Roman" w:eastAsia="Times New Roman" w:hAnsi="Times New Roman"/>
           <w:sz w:val="24"/>
           <w:szCs w:val="24"/>
           <w:rtl w:val="0"/>
@@ -378,12 +408,14 @@
         <w:ind w:left="0" w:firstLine="0"/>
         <w:jc w:val="both"/>
         <w:rPr>
-          <w:sz w:val="24"/>
-          <w:szCs w:val="24"/>
-        </w:rPr>
-      </w:pPr>
-      <w:r>
-        <w:rPr>
+          <w:rFonts w:ascii="Times New Roman" w:cs="Times New Roman" w:eastAsia="Times New Roman" w:hAnsi="Times New Roman"/>
+          <w:sz w:val="24"/>
+          <w:szCs w:val="24"/>
+        </w:rPr>
+      </w:pPr>
+      <w:r>
+        <w:rPr>
+          <w:rFonts w:ascii="Times New Roman" w:cs="Times New Roman" w:eastAsia="Times New Roman" w:hAnsi="Times New Roman"/>
           <w:sz w:val="24"/>
           <w:szCs w:val="24"/>
           <w:rtl w:val="0"/>
@@ -392,6 +424,7 @@
       </w:r>
       <w:r>
         <w:rPr>
+          <w:rFonts w:ascii="Times New Roman" w:cs="Times New Roman" w:eastAsia="Times New Roman" w:hAnsi="Times New Roman"/>
           <w:sz w:val="24"/>
           <w:szCs w:val="24"/>
           <w:rtl w:val="0"/>
@@ -405,6 +438,7 @@
         <w:ind w:left="0" w:firstLine="0"/>
         <w:jc w:val="both"/>
         <w:rPr>
+          <w:rFonts w:ascii="Times New Roman" w:cs="Times New Roman" w:eastAsia="Times New Roman" w:hAnsi="Times New Roman"/>
           <w:sz w:val="24"/>
           <w:szCs w:val="24"/>
         </w:rPr>
@@ -421,6 +455,7 @@
         <w:ind w:left="0" w:firstLine="0"/>
         <w:jc w:val="both"/>
         <w:rPr>
+          <w:rFonts w:ascii="Times New Roman" w:cs="Times New Roman" w:eastAsia="Times New Roman" w:hAnsi="Times New Roman"/>
           <w:sz w:val="24"/>
           <w:szCs w:val="24"/>
         </w:rPr>
@@ -437,10 +472,21 @@
         <w:ind w:left="0" w:firstLine="0"/>
         <w:jc w:val="both"/>
         <w:rPr>
-          <w:sz w:val="24"/>
-          <w:szCs w:val="24"/>
-        </w:rPr>
-      </w:pPr>
+          <w:rFonts w:ascii="Times New Roman" w:cs="Times New Roman" w:eastAsia="Times New Roman" w:hAnsi="Times New Roman"/>
+          <w:sz w:val="24"/>
+          <w:szCs w:val="24"/>
+        </w:rPr>
+      </w:pPr>
+      <w:r>
+        <w:rPr>
+          <w:rFonts w:ascii="Times New Roman" w:cs="Times New Roman" w:eastAsia="Times New Roman" w:hAnsi="Times New Roman"/>
+          <w:b w:val="1"/>
+          <w:sz w:val="24"/>
+          <w:szCs w:val="24"/>
+          <w:rtl w:val="0"/>
+        </w:rPr>
+        <w:t xml:space="preserve">Full</w:t>
+      </w:r>
       <w:r>
         <w:rPr>
           <w:rtl w:val="0"/>
@@ -453,23 +499,19 @@
         <w:ind w:left="0" w:firstLine="0"/>
         <w:jc w:val="both"/>
         <w:rPr>
-          <w:sz w:val="24"/>
-          <w:szCs w:val="24"/>
-        </w:rPr>
-      </w:pPr>
-      <w:r>
-        <w:rPr>
-          <w:b w:val="1"/>
-          <w:sz w:val="24"/>
-          <w:szCs w:val="24"/>
-          <w:rtl w:val="0"/>
-        </w:rPr>
-        <w:t xml:space="preserve">Full</w:t>
-      </w:r>
-      <w:r>
-        <w:rPr>
-          <w:rtl w:val="0"/>
-        </w:rPr>
+          <w:rFonts w:ascii="Times New Roman" w:cs="Times New Roman" w:eastAsia="Times New Roman" w:hAnsi="Times New Roman"/>
+          <w:sz w:val="24"/>
+          <w:szCs w:val="24"/>
+        </w:rPr>
+      </w:pPr>
+      <w:r>
+        <w:rPr>
+          <w:rFonts w:ascii="Times New Roman" w:cs="Times New Roman" w:eastAsia="Times New Roman" w:hAnsi="Times New Roman"/>
+          <w:sz w:val="24"/>
+          <w:szCs w:val="24"/>
+          <w:rtl w:val="0"/>
+        </w:rPr>
+        <w:t xml:space="preserve">Es tracta d’una classe que hereda de MatriuCeles.  Com ja s’ha descrit MatriuCeles i Full no se’n diferencia gaire, no hi ha molt a comentar respecte l’anterior. Els mètodes principals de Full (buidaBloc, copiaBloc i mouBloc) usen la mateixa idea que les de MatriuCeles: s’itera sobre un grup reduït d’entrades gràcies a l’ús d’operacions pròpies de ConcurrentSkipListMap.</w:t>
       </w:r>
     </w:p>
     <w:p>
@@ -478,31 +520,14 @@
         <w:ind w:left="0" w:firstLine="0"/>
         <w:jc w:val="both"/>
         <w:rPr>
-          <w:sz w:val="24"/>
-          <w:szCs w:val="24"/>
-        </w:rPr>
-      </w:pPr>
-      <w:r>
-        <w:rPr>
-          <w:sz w:val="24"/>
-          <w:szCs w:val="24"/>
-          <w:rtl w:val="0"/>
-        </w:rPr>
-        <w:t xml:space="preserve">Es tracta d’una classe que hereda de MatriuCeles.  Com ja s’ha descrit MatriuCeles i Full no se’n diferencia gaire, no hi ha molt a comentar respecte l’anterior. Els mètodes principals de Full (buidaBloc, copiaBloc i mouBloc) usen la mateixa idea que les de MatriuCeles: s’itera sobre un grup reduït d’entrades gràcies a l’ús d’operacions pròpies de ConcurrentSkipListMap.</w:t>
-      </w:r>
-    </w:p>
-    <w:p>
-      <w:pPr>
-        <w:spacing w:line="360" w:lineRule="auto"/>
-        <w:ind w:left="0" w:firstLine="0"/>
-        <w:jc w:val="both"/>
-        <w:rPr>
-          <w:sz w:val="24"/>
-          <w:szCs w:val="24"/>
-        </w:rPr>
-      </w:pPr>
-      <w:r>
-        <w:rPr>
+          <w:rFonts w:ascii="Times New Roman" w:cs="Times New Roman" w:eastAsia="Times New Roman" w:hAnsi="Times New Roman"/>
+          <w:sz w:val="24"/>
+          <w:szCs w:val="24"/>
+        </w:rPr>
+      </w:pPr>
+      <w:r>
+        <w:rPr>
+          <w:rFonts w:ascii="Times New Roman" w:cs="Times New Roman" w:eastAsia="Times New Roman" w:hAnsi="Times New Roman"/>
           <w:sz w:val="24"/>
           <w:szCs w:val="24"/>
           <w:rtl w:val="0"/>
@@ -528,6 +553,7 @@
         <w:ind w:left="0" w:right="0" w:firstLine="0"/>
         <w:jc w:val="both"/>
         <w:rPr>
+          <w:rFonts w:ascii="Times New Roman" w:cs="Times New Roman" w:eastAsia="Times New Roman" w:hAnsi="Times New Roman"/>
           <w:b w:val="1"/>
           <w:sz w:val="24"/>
           <w:szCs w:val="24"/>
@@ -557,12 +583,14 @@
         <w:ind w:left="0" w:right="0" w:firstLine="0"/>
         <w:jc w:val="both"/>
         <w:rPr>
-          <w:sz w:val="24"/>
-          <w:szCs w:val="24"/>
-        </w:rPr>
-      </w:pPr>
-      <w:r>
-        <w:rPr>
+          <w:rFonts w:ascii="Times New Roman" w:cs="Times New Roman" w:eastAsia="Times New Roman" w:hAnsi="Times New Roman"/>
+          <w:sz w:val="24"/>
+          <w:szCs w:val="24"/>
+        </w:rPr>
+      </w:pPr>
+      <w:r>
+        <w:rPr>
+          <w:rFonts w:ascii="Times New Roman" w:cs="Times New Roman" w:eastAsia="Times New Roman" w:hAnsi="Times New Roman"/>
           <w:b w:val="1"/>
           <w:sz w:val="24"/>
           <w:szCs w:val="24"/>
@@ -582,17 +610,19 @@
         <w:ind w:left="0" w:firstLine="0"/>
         <w:jc w:val="both"/>
         <w:rPr>
-          <w:sz w:val="24"/>
-          <w:szCs w:val="24"/>
-        </w:rPr>
-      </w:pPr>
-      <w:r>
-        <w:rPr>
-          <w:sz w:val="24"/>
-          <w:szCs w:val="24"/>
-          <w:rtl w:val="0"/>
-        </w:rPr>
-        <w:t xml:space="preserve">Res a mencionar d’aquesta classe, ja que només està composta per getters i setters (està pensada per ser com un “Struct” de C o C++).</w:t>
+          <w:rFonts w:ascii="Times New Roman" w:cs="Times New Roman" w:eastAsia="Times New Roman" w:hAnsi="Times New Roman"/>
+          <w:sz w:val="24"/>
+          <w:szCs w:val="24"/>
+        </w:rPr>
+      </w:pPr>
+      <w:r>
+        <w:rPr>
+          <w:rFonts w:ascii="Times New Roman" w:cs="Times New Roman" w:eastAsia="Times New Roman" w:hAnsi="Times New Roman"/>
+          <w:sz w:val="24"/>
+          <w:szCs w:val="24"/>
+          <w:rtl w:val="0"/>
+        </w:rPr>
+        <w:t xml:space="preserve">Res a mencionar d’aquesta classe, ja que només està composta per getters i setters (està pensada per ser com un “struct” de C o C++).</w:t>
       </w:r>
     </w:p>
     <w:p>
@@ -601,6 +631,7 @@
         <w:ind w:left="0" w:firstLine="0"/>
         <w:jc w:val="both"/>
         <w:rPr>
+          <w:rFonts w:ascii="Times New Roman" w:cs="Times New Roman" w:eastAsia="Times New Roman" w:hAnsi="Times New Roman"/>
           <w:sz w:val="24"/>
           <w:szCs w:val="24"/>
         </w:rPr>
@@ -617,12 +648,14 @@
         <w:ind w:left="0" w:firstLine="0"/>
         <w:jc w:val="both"/>
         <w:rPr>
-          <w:sz w:val="24"/>
-          <w:szCs w:val="24"/>
-        </w:rPr>
-      </w:pPr>
-      <w:r>
-        <w:rPr>
+          <w:rFonts w:ascii="Times New Roman" w:cs="Times New Roman" w:eastAsia="Times New Roman" w:hAnsi="Times New Roman"/>
+          <w:sz w:val="24"/>
+          <w:szCs w:val="24"/>
+        </w:rPr>
+      </w:pPr>
+      <w:r>
+        <w:rPr>
+          <w:rFonts w:ascii="Times New Roman" w:cs="Times New Roman" w:eastAsia="Times New Roman" w:hAnsi="Times New Roman"/>
           <w:b w:val="1"/>
           <w:sz w:val="24"/>
           <w:szCs w:val="24"/>
@@ -642,12 +675,14 @@
         <w:ind w:left="0" w:firstLine="0"/>
         <w:jc w:val="both"/>
         <w:rPr>
-          <w:sz w:val="24"/>
-          <w:szCs w:val="24"/>
-        </w:rPr>
-      </w:pPr>
-      <w:r>
-        <w:rPr>
+          <w:rFonts w:ascii="Times New Roman" w:cs="Times New Roman" w:eastAsia="Times New Roman" w:hAnsi="Times New Roman"/>
+          <w:sz w:val="24"/>
+          <w:szCs w:val="24"/>
+        </w:rPr>
+      </w:pPr>
+      <w:r>
+        <w:rPr>
+          <w:rFonts w:ascii="Times New Roman" w:cs="Times New Roman" w:eastAsia="Times New Roman" w:hAnsi="Times New Roman"/>
           <w:sz w:val="24"/>
           <w:szCs w:val="24"/>
           <w:rtl w:val="0"/>
@@ -661,12 +696,14 @@
         <w:ind w:left="0" w:firstLine="0"/>
         <w:jc w:val="both"/>
         <w:rPr>
-          <w:sz w:val="24"/>
-          <w:szCs w:val="24"/>
-        </w:rPr>
-      </w:pPr>
-      <w:r>
-        <w:rPr>
+          <w:rFonts w:ascii="Times New Roman" w:cs="Times New Roman" w:eastAsia="Times New Roman" w:hAnsi="Times New Roman"/>
+          <w:sz w:val="24"/>
+          <w:szCs w:val="24"/>
+        </w:rPr>
+      </w:pPr>
+      <w:r>
+        <w:rPr>
+          <w:rFonts w:ascii="Times New Roman" w:cs="Times New Roman" w:eastAsia="Times New Roman" w:hAnsi="Times New Roman"/>
           <w:sz w:val="24"/>
           <w:szCs w:val="24"/>
           <w:rtl w:val="0"/>
@@ -680,12 +717,14 @@
         <w:ind w:left="0" w:firstLine="0"/>
         <w:jc w:val="both"/>
         <w:rPr>
-          <w:sz w:val="24"/>
-          <w:szCs w:val="24"/>
-        </w:rPr>
-      </w:pPr>
-      <w:r>
-        <w:rPr>
+          <w:rFonts w:ascii="Times New Roman" w:cs="Times New Roman" w:eastAsia="Times New Roman" w:hAnsi="Times New Roman"/>
+          <w:sz w:val="24"/>
+          <w:szCs w:val="24"/>
+        </w:rPr>
+      </w:pPr>
+      <w:r>
+        <w:rPr>
+          <w:rFonts w:ascii="Times New Roman" w:cs="Times New Roman" w:eastAsia="Times New Roman" w:hAnsi="Times New Roman"/>
           <w:sz w:val="24"/>
           <w:szCs w:val="24"/>
           <w:rtl w:val="0"/>
@@ -699,6 +738,7 @@
         <w:ind w:left="0" w:firstLine="0"/>
         <w:jc w:val="both"/>
         <w:rPr>
+          <w:rFonts w:ascii="Times New Roman" w:cs="Times New Roman" w:eastAsia="Times New Roman" w:hAnsi="Times New Roman"/>
           <w:sz w:val="24"/>
           <w:szCs w:val="24"/>
         </w:rPr>
@@ -715,6 +755,7 @@
         <w:ind w:left="0" w:firstLine="0"/>
         <w:jc w:val="both"/>
         <w:rPr>
+          <w:rFonts w:ascii="Times New Roman" w:cs="Times New Roman" w:eastAsia="Times New Roman" w:hAnsi="Times New Roman"/>
           <w:b w:val="1"/>
           <w:sz w:val="24"/>
           <w:szCs w:val="24"/>
@@ -722,6 +763,7 @@
       </w:pPr>
       <w:r>
         <w:rPr>
+          <w:rFonts w:ascii="Times New Roman" w:cs="Times New Roman" w:eastAsia="Times New Roman" w:hAnsi="Times New Roman"/>
           <w:b w:val="1"/>
           <w:sz w:val="24"/>
           <w:szCs w:val="24"/>
@@ -736,17 +778,19 @@
         <w:ind w:left="0" w:firstLine="0"/>
         <w:jc w:val="both"/>
         <w:rPr>
-          <w:sz w:val="24"/>
-          <w:szCs w:val="24"/>
-        </w:rPr>
-      </w:pPr>
-      <w:r>
-        <w:rPr>
-          <w:sz w:val="24"/>
-          <w:szCs w:val="24"/>
-          <w:rtl w:val="0"/>
-        </w:rPr>
-        <w:t xml:space="preserve">La classe Document actua com un vector d’elements de la classe Full amb un nom i una data de modificació. Les seves operacions permeten afegir fulls, obtenir un full en un índex concret i eliminar un full en un índex concret. Quan l’índex del full no sigui vàlid (menor a 0 o major igual que el nombre de fulls) els mètodes llencen excepcions d’índex de full.</w:t>
+          <w:rFonts w:ascii="Times New Roman" w:cs="Times New Roman" w:eastAsia="Times New Roman" w:hAnsi="Times New Roman"/>
+          <w:sz w:val="24"/>
+          <w:szCs w:val="24"/>
+        </w:rPr>
+      </w:pPr>
+      <w:r>
+        <w:rPr>
+          <w:rFonts w:ascii="Times New Roman" w:cs="Times New Roman" w:eastAsia="Times New Roman" w:hAnsi="Times New Roman"/>
+          <w:sz w:val="24"/>
+          <w:szCs w:val="24"/>
+          <w:rtl w:val="0"/>
+        </w:rPr>
+        <w:t xml:space="preserve">La classe Document actua com un vector d’elements de la classe Full amb un nom i una data de modificació. Les seves operacions permeten afegir fulls, obtenir un full en un índex concret i eliminar un full en un índex concret. Quan l’índex del full no sigui vàlid (menor a 0 o major igual que el nombre de fulls) els mètodes llencen excepcions d’índex de full. L’operació d’afegir full té un cost constant amortitzat, l’obtenció d’un full té un cost constant i l’eliminació d’un full té un cost lineal en el nombre de fulls.</w:t>
       </w:r>
     </w:p>
     <w:p>
@@ -755,6 +799,7 @@
         <w:ind w:left="0" w:firstLine="0"/>
         <w:jc w:val="both"/>
         <w:rPr>
+          <w:rFonts w:ascii="Times New Roman" w:cs="Times New Roman" w:eastAsia="Times New Roman" w:hAnsi="Times New Roman"/>
           <w:sz w:val="24"/>
           <w:szCs w:val="24"/>
         </w:rPr>
@@ -771,6 +816,7 @@
         <w:ind w:left="0" w:firstLine="0"/>
         <w:jc w:val="both"/>
         <w:rPr>
+          <w:rFonts w:ascii="Times New Roman" w:cs="Times New Roman" w:eastAsia="Times New Roman" w:hAnsi="Times New Roman"/>
           <w:b w:val="1"/>
           <w:sz w:val="24"/>
           <w:szCs w:val="24"/>
@@ -778,6 +824,7 @@
       </w:pPr>
       <w:r>
         <w:rPr>
+          <w:rFonts w:ascii="Times New Roman" w:cs="Times New Roman" w:eastAsia="Times New Roman" w:hAnsi="Times New Roman"/>
           <w:b w:val="1"/>
           <w:sz w:val="24"/>
           <w:szCs w:val="24"/>
@@ -792,12 +839,14 @@
         <w:ind w:left="0" w:firstLine="0"/>
         <w:jc w:val="both"/>
         <w:rPr>
-          <w:sz w:val="24"/>
-          <w:szCs w:val="24"/>
-        </w:rPr>
-      </w:pPr>
-      <w:r>
-        <w:rPr>
+          <w:rFonts w:ascii="Times New Roman" w:cs="Times New Roman" w:eastAsia="Times New Roman" w:hAnsi="Times New Roman"/>
+          <w:sz w:val="24"/>
+          <w:szCs w:val="24"/>
+        </w:rPr>
+      </w:pPr>
+      <w:r>
+        <w:rPr>
+          <w:rFonts w:ascii="Times New Roman" w:cs="Times New Roman" w:eastAsia="Times New Roman" w:hAnsi="Times New Roman"/>
           <w:sz w:val="24"/>
           <w:szCs w:val="24"/>
           <w:rtl w:val="0"/>
@@ -811,12 +860,14 @@
         <w:ind w:left="0" w:firstLine="0"/>
         <w:jc w:val="both"/>
         <w:rPr>
-          <w:sz w:val="24"/>
-          <w:szCs w:val="24"/>
-        </w:rPr>
-      </w:pPr>
-      <w:r>
-        <w:rPr>
+          <w:rFonts w:ascii="Times New Roman" w:cs="Times New Roman" w:eastAsia="Times New Roman" w:hAnsi="Times New Roman"/>
+          <w:sz w:val="24"/>
+          <w:szCs w:val="24"/>
+        </w:rPr>
+      </w:pPr>
+      <w:r>
+        <w:rPr>
+          <w:rFonts w:ascii="Times New Roman" w:cs="Times New Roman" w:eastAsia="Times New Roman" w:hAnsi="Times New Roman"/>
           <w:sz w:val="24"/>
           <w:szCs w:val="24"/>
           <w:rtl w:val="0"/>
@@ -830,12 +881,35 @@
         <w:ind w:left="0" w:firstLine="0"/>
         <w:jc w:val="both"/>
         <w:rPr>
-          <w:sz w:val="24"/>
-          <w:szCs w:val="24"/>
-        </w:rPr>
-      </w:pPr>
-      <w:r>
-        <w:rPr>
+          <w:rFonts w:ascii="Times New Roman" w:cs="Times New Roman" w:eastAsia="Times New Roman" w:hAnsi="Times New Roman"/>
+          <w:sz w:val="24"/>
+          <w:szCs w:val="24"/>
+        </w:rPr>
+      </w:pPr>
+      <w:r>
+        <w:rPr>
+          <w:rFonts w:ascii="Times New Roman" w:cs="Times New Roman" w:eastAsia="Times New Roman" w:hAnsi="Times New Roman"/>
+          <w:sz w:val="24"/>
+          <w:szCs w:val="24"/>
+          <w:rtl w:val="0"/>
+        </w:rPr>
+        <w:t xml:space="preserve">El cost de tots aquests mètodes que iteren sobre els elements de la MatriuCeles és, per tant, lineal sobre el nombre d’elements no buits de la MatriuCeles.</w:t>
+      </w:r>
+    </w:p>
+    <w:p>
+      <w:pPr>
+        <w:spacing w:line="360" w:lineRule="auto"/>
+        <w:ind w:left="0" w:firstLine="0"/>
+        <w:jc w:val="both"/>
+        <w:rPr>
+          <w:rFonts w:ascii="Times New Roman" w:cs="Times New Roman" w:eastAsia="Times New Roman" w:hAnsi="Times New Roman"/>
+          <w:sz w:val="24"/>
+          <w:szCs w:val="24"/>
+        </w:rPr>
+      </w:pPr>
+      <w:r>
+        <w:rPr>
+          <w:rFonts w:ascii="Times New Roman" w:cs="Times New Roman" w:eastAsia="Times New Roman" w:hAnsi="Times New Roman"/>
           <w:sz w:val="24"/>
           <w:szCs w:val="24"/>
           <w:rtl w:val="0"/>
@@ -849,12 +923,14 @@
         <w:ind w:left="0" w:firstLine="0"/>
         <w:jc w:val="both"/>
         <w:rPr>
-          <w:sz w:val="24"/>
-          <w:szCs w:val="24"/>
-        </w:rPr>
-      </w:pPr>
-      <w:r>
-        <w:rPr>
+          <w:rFonts w:ascii="Times New Roman" w:cs="Times New Roman" w:eastAsia="Times New Roman" w:hAnsi="Times New Roman"/>
+          <w:sz w:val="24"/>
+          <w:szCs w:val="24"/>
+        </w:rPr>
+      </w:pPr>
+      <w:r>
+        <w:rPr>
+          <w:rFonts w:ascii="Times New Roman" w:cs="Times New Roman" w:eastAsia="Times New Roman" w:hAnsi="Times New Roman"/>
           <w:sz w:val="24"/>
           <w:szCs w:val="24"/>
           <w:rtl w:val="0"/>
@@ -868,12 +944,14 @@
         <w:ind w:left="0" w:firstLine="0"/>
         <w:jc w:val="both"/>
         <w:rPr>
-          <w:sz w:val="24"/>
-          <w:szCs w:val="24"/>
-        </w:rPr>
-      </w:pPr>
-      <w:r>
-        <w:rPr>
+          <w:rFonts w:ascii="Times New Roman" w:cs="Times New Roman" w:eastAsia="Times New Roman" w:hAnsi="Times New Roman"/>
+          <w:sz w:val="24"/>
+          <w:szCs w:val="24"/>
+        </w:rPr>
+      </w:pPr>
+      <w:r>
+        <w:rPr>
+          <w:rFonts w:ascii="Times New Roman" w:cs="Times New Roman" w:eastAsia="Times New Roman" w:hAnsi="Times New Roman"/>
           <w:sz w:val="24"/>
           <w:szCs w:val="24"/>
           <w:rtl w:val="0"/>
@@ -887,6 +965,7 @@
         <w:ind w:left="0" w:firstLine="0"/>
         <w:jc w:val="both"/>
         <w:rPr>
+          <w:rFonts w:ascii="Times New Roman" w:cs="Times New Roman" w:eastAsia="Times New Roman" w:hAnsi="Times New Roman"/>
           <w:sz w:val="24"/>
           <w:szCs w:val="24"/>
         </w:rPr>
@@ -903,17 +982,19 @@
         <w:ind w:left="0" w:firstLine="0"/>
         <w:jc w:val="both"/>
         <w:rPr>
-          <w:sz w:val="24"/>
-          <w:szCs w:val="24"/>
-        </w:rPr>
-      </w:pPr>
-      <w:r>
-        <w:rPr>
-          <w:sz w:val="24"/>
-          <w:szCs w:val="24"/>
-          <w:rtl w:val="0"/>
-        </w:rPr>
-        <w:t xml:space="preserve">L’operació ordena de bloc aplica el següent algorisme: primer obté un vector d’EntradaMatriuCeles format pels elements de la columna del bloc respecte la que s’ordena. Acte seguit ordena (en ordre ascendent o descendent segons el criteri triat) els elements d’aquest vector fixant-se exclusivament en la cel·la dins de cada EntradaMatriuCeles. L’ordre en el que s’ordenen les cel·les de tipus diferents és el marcat per l’enumeració Cela.TipusCela, que és el següent: numèrica &lt; textual &lt; datada. Els tipus de cel·la igual s’ordenen segons el seu propi criteri (el marcat pel seu valor). Un cop tenim les dades ordenades, com pot ser que no totes les cel·les de la columna tinguéssin valor, el que fem és recórrer totes les files i marcar les que tenien valor (i per tant hem ordenat) en l’ordre corresponent, les files sense valor s’afegeixen en ordre ascendent a les ordenades. Finalment es crea la MatriuCeles resultat amb les mateixes cel·les que la inicial i mantenint la posició de les columnes de cadascuna però permutant les cel·les segons el nou ordre descrit.</w:t>
+          <w:rFonts w:ascii="Times New Roman" w:cs="Times New Roman" w:eastAsia="Times New Roman" w:hAnsi="Times New Roman"/>
+          <w:sz w:val="24"/>
+          <w:szCs w:val="24"/>
+        </w:rPr>
+      </w:pPr>
+      <w:r>
+        <w:rPr>
+          <w:rFonts w:ascii="Times New Roman" w:cs="Times New Roman" w:eastAsia="Times New Roman" w:hAnsi="Times New Roman"/>
+          <w:sz w:val="24"/>
+          <w:szCs w:val="24"/>
+          <w:rtl w:val="0"/>
+        </w:rPr>
+        <w:t xml:space="preserve">L’operació ordena de bloc aplica el següent algorisme: primer obté un vector d’EntradaMatriuCeles format pels elements de la columna del bloc respecte la que s’ordena. Acte seguit ordena (en ordre ascendent o descendent segons el criteri triat) els elements d’aquest vector fixant-se exclusivament en la cel·la dins de cada EntradaMatriuCeles. L’ordre en el que s’ordenen les cel·les de tipus diferents és el marcat per l’enumeració Cela.TipusCela, que és el següent: numèrica &lt; textual &lt; datada. Els tipus de cel·la igual s’ordenen segons el seu propi criteri (el marcat pel seu valor). L’ordenació de les dades té un cost O(nlogn) on n és el nombre de files (amb entrada no buida) en la columna respecte la que ordenem. Un cop tenim les dades ordenades, com pot ser que no totes les cel·les de la columna tinguéssin valor, el que fem és recórrer totes les files i marcar les que tenien valor (i per tant hem ordenat) en l’ordre corresponent, les files sense valor s’afegeixen en ordre ascendent a les ordenades. Finalment es crea la MatriuCeles resultat amb les mateixes cel·les que la inicial i mantenint la posició de les columnes de cadascuna però permutant les cel·les segons el nou ordre descrit.</w:t>
       </w:r>
     </w:p>
     <w:p>
@@ -922,9 +1003,1100 @@
         <w:ind w:left="0" w:firstLine="0"/>
         <w:jc w:val="both"/>
         <w:rPr>
-          <w:sz w:val="24"/>
-          <w:szCs w:val="24"/>
-        </w:rPr>
+          <w:rFonts w:ascii="Times New Roman" w:cs="Times New Roman" w:eastAsia="Times New Roman" w:hAnsi="Times New Roman"/>
+          <w:sz w:val="24"/>
+          <w:szCs w:val="24"/>
+        </w:rPr>
+      </w:pPr>
+      <w:r>
+        <w:rPr>
+          <w:rFonts w:ascii="Times New Roman" w:cs="Times New Roman" w:eastAsia="Times New Roman" w:hAnsi="Times New Roman"/>
+          <w:sz w:val="24"/>
+          <w:szCs w:val="24"/>
+          <w:rtl w:val="0"/>
+        </w:rPr>
+        <w:t xml:space="preserve">La resta d’operacions que realitza l’operador tenen un cost lineal en el nombre de cel·les no buides del bloc d’entrada (doncs hem d’operar cada cel·la) multiplicat pel cost innherent de l’operació que estem fent. Per exemple les operacions aritmètiques tenen cost constant, les cerques i reemplaçaments tenen cost lineal en la longitud del text i les operacions sobre dates tenen cost constant.</w:t>
+      </w:r>
+    </w:p>
+    <w:p>
+      <w:pPr>
+        <w:spacing w:line="360" w:lineRule="auto"/>
+        <w:ind w:left="0" w:firstLine="0"/>
+        <w:jc w:val="both"/>
+        <w:rPr>
+          <w:rFonts w:ascii="Times New Roman" w:cs="Times New Roman" w:eastAsia="Times New Roman" w:hAnsi="Times New Roman"/>
+          <w:sz w:val="24"/>
+          <w:szCs w:val="24"/>
+        </w:rPr>
+      </w:pPr>
+      <w:r>
+        <w:rPr>
+          <w:rtl w:val="0"/>
+        </w:rPr>
+      </w:r>
+    </w:p>
+    <w:p>
+      <w:pPr>
+        <w:spacing w:line="360" w:lineRule="auto"/>
+        <w:ind w:left="0" w:firstLine="0"/>
+        <w:jc w:val="both"/>
+        <w:rPr>
+          <w:rFonts w:ascii="Times New Roman" w:cs="Times New Roman" w:eastAsia="Times New Roman" w:hAnsi="Times New Roman"/>
+          <w:b w:val="1"/>
+          <w:sz w:val="24"/>
+          <w:szCs w:val="24"/>
+        </w:rPr>
+      </w:pPr>
+      <w:r>
+        <w:rPr>
+          <w:rFonts w:ascii="Times New Roman" w:cs="Times New Roman" w:eastAsia="Times New Roman" w:hAnsi="Times New Roman"/>
+          <w:b w:val="1"/>
+          <w:sz w:val="24"/>
+          <w:szCs w:val="24"/>
+          <w:rtl w:val="0"/>
+        </w:rPr>
+        <w:t xml:space="preserve">DocumentParser i DocumentConverter</w:t>
+      </w:r>
+    </w:p>
+    <w:p>
+      <w:pPr>
+        <w:spacing w:line="360" w:lineRule="auto"/>
+        <w:ind w:left="0" w:firstLine="0"/>
+        <w:jc w:val="both"/>
+        <w:rPr>
+          <w:rFonts w:ascii="Times New Roman" w:cs="Times New Roman" w:eastAsia="Times New Roman" w:hAnsi="Times New Roman"/>
+          <w:sz w:val="24"/>
+          <w:szCs w:val="24"/>
+        </w:rPr>
+      </w:pPr>
+      <w:r>
+        <w:rPr>
+          <w:rFonts w:ascii="Times New Roman" w:cs="Times New Roman" w:eastAsia="Times New Roman" w:hAnsi="Times New Roman"/>
+          <w:sz w:val="24"/>
+          <w:szCs w:val="24"/>
+          <w:rtl w:val="0"/>
+        </w:rPr>
+        <w:t xml:space="preserve">Aquestes classes són les encarregades de les conversions d’instàncies de la classe Document als formats suportats per desar les dades (CSV i JSON) i viceversa.</w:t>
+      </w:r>
+    </w:p>
+    <w:p>
+      <w:pPr>
+        <w:spacing w:line="360" w:lineRule="auto"/>
+        <w:ind w:left="0" w:firstLine="0"/>
+        <w:jc w:val="both"/>
+        <w:rPr>
+          <w:rFonts w:ascii="Times New Roman" w:cs="Times New Roman" w:eastAsia="Times New Roman" w:hAnsi="Times New Roman"/>
+          <w:sz w:val="24"/>
+          <w:szCs w:val="24"/>
+        </w:rPr>
+      </w:pPr>
+      <w:r>
+        <w:rPr>
+          <w:rtl w:val="0"/>
+        </w:rPr>
+      </w:r>
+    </w:p>
+    <w:p>
+      <w:pPr>
+        <w:spacing w:line="360" w:lineRule="auto"/>
+        <w:ind w:left="0" w:firstLine="0"/>
+        <w:jc w:val="both"/>
+        <w:rPr>
+          <w:rFonts w:ascii="Times New Roman" w:cs="Times New Roman" w:eastAsia="Times New Roman" w:hAnsi="Times New Roman"/>
+          <w:sz w:val="24"/>
+          <w:szCs w:val="24"/>
+        </w:rPr>
+      </w:pPr>
+      <w:r>
+        <w:rPr>
+          <w:rFonts w:ascii="Times New Roman" w:cs="Times New Roman" w:eastAsia="Times New Roman" w:hAnsi="Times New Roman"/>
+          <w:sz w:val="24"/>
+          <w:szCs w:val="24"/>
+          <w:rtl w:val="0"/>
+        </w:rPr>
+        <w:t xml:space="preserve">El format de les dades en el cas de CSV és el següent:</w:t>
+      </w:r>
+    </w:p>
+    <w:p>
+      <w:pPr>
+        <w:numPr>
+          <w:ilvl w:val="0"/>
+          <w:numId w:val="2"/>
+        </w:numPr>
+        <w:spacing w:line="360" w:lineRule="auto"/>
+        <w:ind w:left="720" w:hanging="360"/>
+        <w:jc w:val="both"/>
+        <w:rPr>
+          <w:rFonts w:ascii="Times New Roman" w:cs="Times New Roman" w:eastAsia="Times New Roman" w:hAnsi="Times New Roman"/>
+          <w:sz w:val="24"/>
+          <w:szCs w:val="24"/>
+        </w:rPr>
+      </w:pPr>
+      <w:r>
+        <w:rPr>
+          <w:rFonts w:ascii="Times New Roman" w:cs="Times New Roman" w:eastAsia="Times New Roman" w:hAnsi="Times New Roman"/>
+          <w:sz w:val="24"/>
+          <w:szCs w:val="24"/>
+          <w:rtl w:val="0"/>
+        </w:rPr>
+        <w:t xml:space="preserve">Primera línia: “dataModificació”, “numFulls”</w:t>
+      </w:r>
+    </w:p>
+    <w:p>
+      <w:pPr>
+        <w:numPr>
+          <w:ilvl w:val="0"/>
+          <w:numId w:val="2"/>
+        </w:numPr>
+        <w:spacing w:line="360" w:lineRule="auto"/>
+        <w:ind w:left="720" w:hanging="360"/>
+        <w:jc w:val="both"/>
+        <w:rPr>
+          <w:rFonts w:ascii="Times New Roman" w:cs="Times New Roman" w:eastAsia="Times New Roman" w:hAnsi="Times New Roman"/>
+          <w:sz w:val="24"/>
+          <w:szCs w:val="24"/>
+        </w:rPr>
+      </w:pPr>
+      <w:r>
+        <w:rPr>
+          <w:rFonts w:ascii="Times New Roman" w:cs="Times New Roman" w:eastAsia="Times New Roman" w:hAnsi="Times New Roman"/>
+          <w:sz w:val="24"/>
+          <w:szCs w:val="24"/>
+          <w:rtl w:val="0"/>
+        </w:rPr>
+        <w:t xml:space="preserve">Per a cada full del document una línia: “fulli”, “numFiles”, “numCols” on i fa referència a l’i-èssim full</w:t>
+      </w:r>
+    </w:p>
+    <w:p>
+      <w:pPr>
+        <w:numPr>
+          <w:ilvl w:val="0"/>
+          <w:numId w:val="2"/>
+        </w:numPr>
+        <w:spacing w:line="360" w:lineRule="auto"/>
+        <w:ind w:left="720" w:hanging="360"/>
+        <w:jc w:val="both"/>
+        <w:rPr>
+          <w:rFonts w:ascii="Times New Roman" w:cs="Times New Roman" w:eastAsia="Times New Roman" w:hAnsi="Times New Roman"/>
+          <w:sz w:val="24"/>
+          <w:szCs w:val="24"/>
+        </w:rPr>
+      </w:pPr>
+      <w:r>
+        <w:rPr>
+          <w:rFonts w:ascii="Times New Roman" w:cs="Times New Roman" w:eastAsia="Times New Roman" w:hAnsi="Times New Roman"/>
+          <w:sz w:val="24"/>
+          <w:szCs w:val="24"/>
+          <w:rtl w:val="0"/>
+        </w:rPr>
+        <w:t xml:space="preserve">Després de cada línia on s’especifica un full, s’especifiquen les cel·les que pertanyen a aquest full donat de la següent forma:</w:t>
+        <w:br w:type="textWrapping"/>
+        <w:t xml:space="preserve">“fila:col”, “inputUsuari”, “type”, “value” on type és el tipus de cel·la (enumeració Cela.TipusCela) i value és el valor depenent en el tipus de cel·la</w:t>
+      </w:r>
+    </w:p>
+    <w:p>
+      <w:pPr>
+        <w:spacing w:line="360" w:lineRule="auto"/>
+        <w:jc w:val="both"/>
+        <w:rPr>
+          <w:rFonts w:ascii="Times New Roman" w:cs="Times New Roman" w:eastAsia="Times New Roman" w:hAnsi="Times New Roman"/>
+          <w:sz w:val="24"/>
+          <w:szCs w:val="24"/>
+        </w:rPr>
+      </w:pPr>
+      <w:r>
+        <w:rPr>
+          <w:rtl w:val="0"/>
+        </w:rPr>
+      </w:r>
+    </w:p>
+    <w:p>
+      <w:pPr>
+        <w:spacing w:line="360" w:lineRule="auto"/>
+        <w:jc w:val="both"/>
+        <w:rPr>
+          <w:rFonts w:ascii="Times New Roman" w:cs="Times New Roman" w:eastAsia="Times New Roman" w:hAnsi="Times New Roman"/>
+          <w:sz w:val="24"/>
+          <w:szCs w:val="24"/>
+        </w:rPr>
+      </w:pPr>
+      <w:r>
+        <w:rPr>
+          <w:rFonts w:ascii="Times New Roman" w:cs="Times New Roman" w:eastAsia="Times New Roman" w:hAnsi="Times New Roman"/>
+          <w:sz w:val="24"/>
+          <w:szCs w:val="24"/>
+          <w:rtl w:val="0"/>
+        </w:rPr>
+        <w:t xml:space="preserve">El format de les dades en el cas de JSON és el següent:</w:t>
+      </w:r>
+    </w:p>
+    <w:p>
+      <w:pPr>
+        <w:numPr>
+          <w:ilvl w:val="0"/>
+          <w:numId w:val="3"/>
+        </w:numPr>
+        <w:spacing w:line="360" w:lineRule="auto"/>
+        <w:ind w:left="720" w:hanging="360"/>
+        <w:jc w:val="both"/>
+        <w:rPr>
+          <w:rFonts w:ascii="Times New Roman" w:cs="Times New Roman" w:eastAsia="Times New Roman" w:hAnsi="Times New Roman"/>
+          <w:sz w:val="24"/>
+          <w:szCs w:val="24"/>
+        </w:rPr>
+      </w:pPr>
+      <w:r>
+        <w:rPr>
+          <w:rFonts w:ascii="Times New Roman" w:cs="Times New Roman" w:eastAsia="Times New Roman" w:hAnsi="Times New Roman"/>
+          <w:sz w:val="24"/>
+          <w:szCs w:val="24"/>
+          <w:rtl w:val="0"/>
+        </w:rPr>
+        <w:t xml:space="preserve">JSON del document (el global): {“dataModificacio”: dataStr, “numFulls”: num, “full0”: JSONfull0, …, “fulln”: JSONfulln } on JSONfulli és un objecte JSON del full i-èssim</w:t>
+      </w:r>
+    </w:p>
+    <w:p>
+      <w:pPr>
+        <w:numPr>
+          <w:ilvl w:val="0"/>
+          <w:numId w:val="3"/>
+        </w:numPr>
+        <w:spacing w:line="360" w:lineRule="auto"/>
+        <w:ind w:left="720" w:hanging="360"/>
+        <w:jc w:val="both"/>
+        <w:rPr>
+          <w:rFonts w:ascii="Times New Roman" w:cs="Times New Roman" w:eastAsia="Times New Roman" w:hAnsi="Times New Roman"/>
+          <w:sz w:val="24"/>
+          <w:szCs w:val="24"/>
+        </w:rPr>
+      </w:pPr>
+      <w:r>
+        <w:rPr>
+          <w:rFonts w:ascii="Times New Roman" w:cs="Times New Roman" w:eastAsia="Times New Roman" w:hAnsi="Times New Roman"/>
+          <w:sz w:val="24"/>
+          <w:szCs w:val="24"/>
+          <w:rtl w:val="0"/>
+        </w:rPr>
+        <w:t xml:space="preserve">JSON de cada full: { “numFiles”: numF, “numCols”: numC, “i:j”: JSONcelai_j } on JSONcelai_j és un objecte JSON de la cel·la i:j</w:t>
+      </w:r>
+    </w:p>
+    <w:p>
+      <w:pPr>
+        <w:numPr>
+          <w:ilvl w:val="0"/>
+          <w:numId w:val="3"/>
+        </w:numPr>
+        <w:spacing w:line="360" w:lineRule="auto"/>
+        <w:ind w:left="720" w:hanging="360"/>
+        <w:jc w:val="both"/>
+        <w:rPr>
+          <w:rFonts w:ascii="Times New Roman" w:cs="Times New Roman" w:eastAsia="Times New Roman" w:hAnsi="Times New Roman"/>
+          <w:sz w:val="24"/>
+          <w:szCs w:val="24"/>
+        </w:rPr>
+      </w:pPr>
+      <w:r>
+        <w:rPr>
+          <w:rFonts w:ascii="Times New Roman" w:cs="Times New Roman" w:eastAsia="Times New Roman" w:hAnsi="Times New Roman"/>
+          <w:sz w:val="24"/>
+          <w:szCs w:val="24"/>
+          <w:rtl w:val="0"/>
+        </w:rPr>
+        <w:t xml:space="preserve">JSON de cada cel·la: { “inputUsuari”: str, “type”: tipus, “value”: value }  on tipus és del tipus enumeració Cela.TipusCela i value és el valor depenent del tipus</w:t>
+      </w:r>
+    </w:p>
+    <w:p>
+      <w:pPr>
+        <w:spacing w:line="360" w:lineRule="auto"/>
+        <w:jc w:val="both"/>
+        <w:rPr>
+          <w:rFonts w:ascii="Times New Roman" w:cs="Times New Roman" w:eastAsia="Times New Roman" w:hAnsi="Times New Roman"/>
+          <w:sz w:val="24"/>
+          <w:szCs w:val="24"/>
+        </w:rPr>
+      </w:pPr>
+      <w:r>
+        <w:rPr>
+          <w:rtl w:val="0"/>
+        </w:rPr>
+      </w:r>
+    </w:p>
+    <w:p>
+      <w:pPr>
+        <w:spacing w:line="360" w:lineRule="auto"/>
+        <w:jc w:val="both"/>
+        <w:rPr>
+          <w:rFonts w:ascii="Times New Roman" w:cs="Times New Roman" w:eastAsia="Times New Roman" w:hAnsi="Times New Roman"/>
+          <w:sz w:val="24"/>
+          <w:szCs w:val="24"/>
+        </w:rPr>
+      </w:pPr>
+      <w:r>
+        <w:rPr>
+          <w:rFonts w:ascii="Times New Roman" w:cs="Times New Roman" w:eastAsia="Times New Roman" w:hAnsi="Times New Roman"/>
+          <w:sz w:val="24"/>
+          <w:szCs w:val="24"/>
+          <w:rtl w:val="0"/>
+        </w:rPr>
+        <w:t xml:space="preserve">La conversió i el parsing de les dades és bastant senzilla gràcies al format triat i les llibreries utilitzades, una idea que cal esmentar però és el cas de les cel·les referencials a l’hora de fer el parsing. El problema ve donat que potser just quan estem fent parsing d’una cel·la referència determinada, la cel·la a la qual fa referència encara no s’ha afegit al full que s’està creant. Per solucionar aquest problema el que fem és, cada cop que trobem una cel·la referencial, la guardem en un vector per afegir-la al final. Un cop hem llegit totes les cel·les del full actual és quan afegim les cel·les referencials que havíem guardat, de manera que ara sí tindrem les cel·les a les que fan referència dins el full (doncs no es permeten referències a referències).</w:t>
+      </w:r>
+    </w:p>
+    <w:p>
+      <w:pPr>
+        <w:spacing w:line="360" w:lineRule="auto"/>
+        <w:jc w:val="both"/>
+        <w:rPr>
+          <w:rFonts w:ascii="Times New Roman" w:cs="Times New Roman" w:eastAsia="Times New Roman" w:hAnsi="Times New Roman"/>
+          <w:sz w:val="24"/>
+          <w:szCs w:val="24"/>
+        </w:rPr>
+      </w:pPr>
+      <w:r>
+        <w:rPr>
+          <w:rtl w:val="0"/>
+        </w:rPr>
+      </w:r>
+    </w:p>
+    <w:p>
+      <w:pPr>
+        <w:spacing w:line="360" w:lineRule="auto"/>
+        <w:jc w:val="both"/>
+        <w:rPr>
+          <w:rFonts w:ascii="Times New Roman" w:cs="Times New Roman" w:eastAsia="Times New Roman" w:hAnsi="Times New Roman"/>
+          <w:b w:val="1"/>
+          <w:sz w:val="24"/>
+          <w:szCs w:val="24"/>
+        </w:rPr>
+      </w:pPr>
+      <w:r>
+        <w:rPr>
+          <w:rFonts w:ascii="Times New Roman" w:cs="Times New Roman" w:eastAsia="Times New Roman" w:hAnsi="Times New Roman"/>
+          <w:b w:val="1"/>
+          <w:sz w:val="24"/>
+          <w:szCs w:val="24"/>
+          <w:rtl w:val="0"/>
+        </w:rPr>
+        <w:t xml:space="preserve">Parser</w:t>
+      </w:r>
+    </w:p>
+    <w:p>
+      <w:pPr>
+        <w:spacing w:line="360" w:lineRule="auto"/>
+        <w:jc w:val="both"/>
+        <w:rPr>
+          <w:rFonts w:ascii="Times New Roman" w:cs="Times New Roman" w:eastAsia="Times New Roman" w:hAnsi="Times New Roman"/>
+          <w:sz w:val="24"/>
+          <w:szCs w:val="24"/>
+        </w:rPr>
+      </w:pPr>
+      <w:r>
+        <w:rPr>
+          <w:rFonts w:ascii="Times New Roman" w:cs="Times New Roman" w:eastAsia="Times New Roman" w:hAnsi="Times New Roman"/>
+          <w:sz w:val="24"/>
+          <w:szCs w:val="24"/>
+          <w:rtl w:val="0"/>
+        </w:rPr>
+        <w:t xml:space="preserve">El Parser s’encarrega de transformar el vector d’strings codificats provinents de la capa de presentació/vista en instàncies de les classes ResultatParserFull/Document que contenen dades útils per poder operar amb comoditat dins la capa de domini. A continuació es detalla el sistema de codificació que hem fet servir. </w:t>
+      </w:r>
+    </w:p>
+    <w:p>
+      <w:pPr>
+        <w:spacing w:line="360" w:lineRule="auto"/>
+        <w:jc w:val="both"/>
+        <w:rPr>
+          <w:rFonts w:ascii="Times New Roman" w:cs="Times New Roman" w:eastAsia="Times New Roman" w:hAnsi="Times New Roman"/>
+          <w:sz w:val="24"/>
+          <w:szCs w:val="24"/>
+        </w:rPr>
+      </w:pPr>
+      <w:r>
+        <w:rPr>
+          <w:rFonts w:ascii="Times New Roman" w:cs="Times New Roman" w:eastAsia="Times New Roman" w:hAnsi="Times New Roman"/>
+          <w:sz w:val="24"/>
+          <w:szCs w:val="24"/>
+          <w:rtl w:val="0"/>
+        </w:rPr>
+        <w:t xml:space="preserve">Si el primer string codificat del vector comença per OPERACIO_DOCUMENT, aleshores estem davant d’una operació relacionada amb l’entorn del document i retornarà una instància de la classe ResultatParserDocument. Aleshores, el primer element de l’array és sempre no buit i conté la informació general, amb diversos camps separats entre comes. El primer camp és sempre OPERACIO_DOCUMENT. En funció del segon camp (tipus d’operació) es parseja d’una manera o d’una altra:</w:t>
+      </w:r>
+    </w:p>
+    <w:p>
+      <w:pPr>
+        <w:numPr>
+          <w:ilvl w:val="0"/>
+          <w:numId w:val="5"/>
+        </w:numPr>
+        <w:spacing w:line="360" w:lineRule="auto"/>
+        <w:ind w:left="720" w:hanging="360"/>
+        <w:jc w:val="both"/>
+        <w:rPr>
+          <w:rFonts w:ascii="Times New Roman" w:cs="Times New Roman" w:eastAsia="Times New Roman" w:hAnsi="Times New Roman"/>
+          <w:sz w:val="24"/>
+          <w:szCs w:val="24"/>
+        </w:rPr>
+      </w:pPr>
+      <w:r>
+        <w:rPr>
+          <w:rFonts w:ascii="Times New Roman" w:cs="Times New Roman" w:eastAsia="Times New Roman" w:hAnsi="Times New Roman"/>
+          <w:sz w:val="24"/>
+          <w:szCs w:val="24"/>
+          <w:rtl w:val="0"/>
+        </w:rPr>
+        <w:t xml:space="preserve">si tipusOperació és CREA_DOCUMENT o CARREGA_DOCUMENT, el segon element de l’array conté el nom del document creat o del document carregat.</w:t>
+      </w:r>
+    </w:p>
+    <w:p>
+      <w:pPr>
+        <w:numPr>
+          <w:ilvl w:val="0"/>
+          <w:numId w:val="5"/>
+        </w:numPr>
+        <w:spacing w:line="360" w:lineRule="auto"/>
+        <w:ind w:left="720" w:hanging="360"/>
+        <w:jc w:val="both"/>
+        <w:rPr>
+          <w:rFonts w:ascii="Times New Roman" w:cs="Times New Roman" w:eastAsia="Times New Roman" w:hAnsi="Times New Roman"/>
+          <w:sz w:val="24"/>
+          <w:szCs w:val="24"/>
+        </w:rPr>
+      </w:pPr>
+      <w:r>
+        <w:rPr>
+          <w:rFonts w:ascii="Times New Roman" w:cs="Times New Roman" w:eastAsia="Times New Roman" w:hAnsi="Times New Roman"/>
+          <w:sz w:val="24"/>
+          <w:szCs w:val="24"/>
+          <w:rtl w:val="0"/>
+        </w:rPr>
+        <w:t xml:space="preserve">si tipusOperació és ELIMINA_FULL, s’afegeix un camp extra al final que és el idFull a eliminar.</w:t>
+      </w:r>
+    </w:p>
+    <w:p>
+      <w:pPr>
+        <w:numPr>
+          <w:ilvl w:val="0"/>
+          <w:numId w:val="5"/>
+        </w:numPr>
+        <w:spacing w:line="360" w:lineRule="auto"/>
+        <w:ind w:left="720" w:hanging="360"/>
+        <w:jc w:val="both"/>
+        <w:rPr>
+          <w:rFonts w:ascii="Times New Roman" w:cs="Times New Roman" w:eastAsia="Times New Roman" w:hAnsi="Times New Roman"/>
+          <w:sz w:val="24"/>
+          <w:szCs w:val="24"/>
+        </w:rPr>
+      </w:pPr>
+      <w:r>
+        <w:rPr>
+          <w:rFonts w:ascii="Times New Roman" w:cs="Times New Roman" w:eastAsia="Times New Roman" w:hAnsi="Times New Roman"/>
+          <w:sz w:val="24"/>
+          <w:szCs w:val="24"/>
+          <w:rtl w:val="0"/>
+        </w:rPr>
+        <w:t xml:space="preserve">si tipusOperació és AFEGEIX_FULL, DESA_DOCUMENT O TANCA_DOCUMENT, no hi ha camps extres.</w:t>
+      </w:r>
+    </w:p>
+    <w:p>
+      <w:pPr>
+        <w:spacing w:line="360" w:lineRule="auto"/>
+        <w:jc w:val="both"/>
+        <w:rPr>
+          <w:rFonts w:ascii="Times New Roman" w:cs="Times New Roman" w:eastAsia="Times New Roman" w:hAnsi="Times New Roman"/>
+          <w:sz w:val="24"/>
+          <w:szCs w:val="24"/>
+        </w:rPr>
+      </w:pPr>
+      <w:r>
+        <w:rPr>
+          <w:rtl w:val="0"/>
+        </w:rPr>
+      </w:r>
+    </w:p>
+    <w:p>
+      <w:pPr>
+        <w:spacing w:line="360" w:lineRule="auto"/>
+        <w:jc w:val="both"/>
+        <w:rPr>
+          <w:rFonts w:ascii="Times New Roman" w:cs="Times New Roman" w:eastAsia="Times New Roman" w:hAnsi="Times New Roman"/>
+          <w:sz w:val="24"/>
+          <w:szCs w:val="24"/>
+        </w:rPr>
+      </w:pPr>
+      <w:r>
+        <w:rPr>
+          <w:rFonts w:ascii="Times New Roman" w:cs="Times New Roman" w:eastAsia="Times New Roman" w:hAnsi="Times New Roman"/>
+          <w:sz w:val="24"/>
+          <w:szCs w:val="24"/>
+          <w:rtl w:val="0"/>
+        </w:rPr>
+        <w:t xml:space="preserve">Si el primer string codificat del vector no comença per OPERACIO_DOCUMENT, aleshores estem davant d’una operació relacionada amb l’entorn de full i retornarà una instància de la classe ResultatParserFull. Aleshores, el primer element de l’array és sempre no buit i conté la informació general, amb diversos camps separats entre comes. En funció del primer camp (tipus d’operació) es parseja d’una manera o d’una altra. Tot i així, els primers 8 camps coincideixen per totes les operacions, aquests són: tipusOperació,idFull,filaOrigen,colOrigen,numFiles,numCols,filaDestí,colDestí</w:t>
+      </w:r>
+    </w:p>
+    <w:p>
+      <w:pPr>
+        <w:spacing w:line="360" w:lineRule="auto"/>
+        <w:jc w:val="both"/>
+        <w:rPr>
+          <w:rFonts w:ascii="Times New Roman" w:cs="Times New Roman" w:eastAsia="Times New Roman" w:hAnsi="Times New Roman"/>
+          <w:sz w:val="24"/>
+          <w:szCs w:val="24"/>
+        </w:rPr>
+      </w:pPr>
+      <w:r>
+        <w:rPr>
+          <w:rFonts w:ascii="Times New Roman" w:cs="Times New Roman" w:eastAsia="Times New Roman" w:hAnsi="Times New Roman"/>
+          <w:sz w:val="24"/>
+          <w:szCs w:val="24"/>
+          <w:rtl w:val="0"/>
+        </w:rPr>
+        <w:t xml:space="preserve">A més, </w:t>
+      </w:r>
+    </w:p>
+    <w:p>
+      <w:pPr>
+        <w:numPr>
+          <w:ilvl w:val="0"/>
+          <w:numId w:val="6"/>
+        </w:numPr>
+        <w:spacing w:line="360" w:lineRule="auto"/>
+        <w:ind w:left="720" w:hanging="360"/>
+        <w:jc w:val="both"/>
+        <w:rPr>
+          <w:rFonts w:ascii="Times New Roman" w:cs="Times New Roman" w:eastAsia="Times New Roman" w:hAnsi="Times New Roman"/>
+          <w:sz w:val="24"/>
+          <w:szCs w:val="24"/>
+        </w:rPr>
+      </w:pPr>
+      <w:r>
+        <w:rPr>
+          <w:rFonts w:ascii="Times New Roman" w:cs="Times New Roman" w:eastAsia="Times New Roman" w:hAnsi="Times New Roman"/>
+          <w:sz w:val="24"/>
+          <w:szCs w:val="24"/>
+          <w:rtl w:val="0"/>
+        </w:rPr>
+        <w:t xml:space="preserve">si tipusOperació és OPERACIO_ARITMETICA, s’afegeix un camp extra al final que és el tipusOperacióAritmètica</w:t>
+      </w:r>
+    </w:p>
+    <w:p>
+      <w:pPr>
+        <w:numPr>
+          <w:ilvl w:val="0"/>
+          <w:numId w:val="6"/>
+        </w:numPr>
+        <w:spacing w:line="360" w:lineRule="auto"/>
+        <w:ind w:left="720" w:hanging="360"/>
+        <w:jc w:val="both"/>
+        <w:rPr>
+          <w:rFonts w:ascii="Times New Roman" w:cs="Times New Roman" w:eastAsia="Times New Roman" w:hAnsi="Times New Roman"/>
+          <w:sz w:val="24"/>
+          <w:szCs w:val="24"/>
+        </w:rPr>
+      </w:pPr>
+      <w:r>
+        <w:rPr>
+          <w:rFonts w:ascii="Times New Roman" w:cs="Times New Roman" w:eastAsia="Times New Roman" w:hAnsi="Times New Roman"/>
+          <w:sz w:val="24"/>
+          <w:szCs w:val="24"/>
+          <w:rtl w:val="0"/>
+        </w:rPr>
+        <w:t xml:space="preserve">si tipusOperació és OPERACIO_ESTADISTICA, s’afegeix un camp extra al final que és el tipusOperacióEstadística</w:t>
+      </w:r>
+    </w:p>
+    <w:p>
+      <w:pPr>
+        <w:numPr>
+          <w:ilvl w:val="0"/>
+          <w:numId w:val="6"/>
+        </w:numPr>
+        <w:spacing w:line="360" w:lineRule="auto"/>
+        <w:ind w:left="720" w:hanging="360"/>
+        <w:jc w:val="both"/>
+        <w:rPr>
+          <w:rFonts w:ascii="Times New Roman" w:cs="Times New Roman" w:eastAsia="Times New Roman" w:hAnsi="Times New Roman"/>
+          <w:sz w:val="24"/>
+          <w:szCs w:val="24"/>
+        </w:rPr>
+      </w:pPr>
+      <w:r>
+        <w:rPr>
+          <w:rFonts w:ascii="Times New Roman" w:cs="Times New Roman" w:eastAsia="Times New Roman" w:hAnsi="Times New Roman"/>
+          <w:sz w:val="24"/>
+          <w:szCs w:val="24"/>
+          <w:rtl w:val="0"/>
+        </w:rPr>
+        <w:t xml:space="preserve">si tipusOperació és CONVERSIÓ_UNITATS, s’afegeix un camp extra al final que és el tipusConversióUnitats</w:t>
+      </w:r>
+    </w:p>
+    <w:p>
+      <w:pPr>
+        <w:numPr>
+          <w:ilvl w:val="0"/>
+          <w:numId w:val="6"/>
+        </w:numPr>
+        <w:spacing w:line="360" w:lineRule="auto"/>
+        <w:ind w:left="720" w:hanging="360"/>
+        <w:jc w:val="both"/>
+        <w:rPr>
+          <w:rFonts w:ascii="Times New Roman" w:cs="Times New Roman" w:eastAsia="Times New Roman" w:hAnsi="Times New Roman"/>
+          <w:sz w:val="24"/>
+          <w:szCs w:val="24"/>
+        </w:rPr>
+      </w:pPr>
+      <w:r>
+        <w:rPr>
+          <w:rFonts w:ascii="Times New Roman" w:cs="Times New Roman" w:eastAsia="Times New Roman" w:hAnsi="Times New Roman"/>
+          <w:sz w:val="24"/>
+          <w:szCs w:val="24"/>
+          <w:rtl w:val="0"/>
+        </w:rPr>
+        <w:t xml:space="preserve">si tipusOperació és ORDENA, s’afegeixen dos camps extres al final que són tipusCriteriOrdenació i columnaOrdenació</w:t>
+      </w:r>
+    </w:p>
+    <w:p>
+      <w:pPr>
+        <w:numPr>
+          <w:ilvl w:val="0"/>
+          <w:numId w:val="6"/>
+        </w:numPr>
+        <w:spacing w:line="360" w:lineRule="auto"/>
+        <w:ind w:left="720" w:hanging="360"/>
+        <w:jc w:val="both"/>
+        <w:rPr>
+          <w:rFonts w:ascii="Times New Roman" w:cs="Times New Roman" w:eastAsia="Times New Roman" w:hAnsi="Times New Roman"/>
+          <w:sz w:val="24"/>
+          <w:szCs w:val="24"/>
+        </w:rPr>
+      </w:pPr>
+      <w:r>
+        <w:rPr>
+          <w:rFonts w:ascii="Times New Roman" w:cs="Times New Roman" w:eastAsia="Times New Roman" w:hAnsi="Times New Roman"/>
+          <w:sz w:val="24"/>
+          <w:szCs w:val="24"/>
+          <w:rtl w:val="0"/>
+        </w:rPr>
+        <w:t xml:space="preserve">si tipusOperació és TRUNCA_NÚMERO, s’afegeix un camp extra al final que són els dígitsTruncar</w:t>
+      </w:r>
+    </w:p>
+    <w:p>
+      <w:pPr>
+        <w:numPr>
+          <w:ilvl w:val="0"/>
+          <w:numId w:val="6"/>
+        </w:numPr>
+        <w:spacing w:line="360" w:lineRule="auto"/>
+        <w:ind w:left="720" w:hanging="360"/>
+        <w:jc w:val="both"/>
+        <w:rPr>
+          <w:rFonts w:ascii="Times New Roman" w:cs="Times New Roman" w:eastAsia="Times New Roman" w:hAnsi="Times New Roman"/>
+          <w:sz w:val="24"/>
+          <w:szCs w:val="24"/>
+        </w:rPr>
+      </w:pPr>
+      <w:r>
+        <w:rPr>
+          <w:rFonts w:ascii="Times New Roman" w:cs="Times New Roman" w:eastAsia="Times New Roman" w:hAnsi="Times New Roman"/>
+          <w:sz w:val="24"/>
+          <w:szCs w:val="24"/>
+          <w:rtl w:val="0"/>
+        </w:rPr>
+        <w:t xml:space="preserve">si tipusOperació és OPERACIO_FULL, s’afegeix un camp extra al final que és el tipusOperacióFull i:</w:t>
+      </w:r>
+    </w:p>
+    <w:p>
+      <w:pPr>
+        <w:numPr>
+          <w:ilvl w:val="1"/>
+          <w:numId w:val="6"/>
+        </w:numPr>
+        <w:spacing w:line="360" w:lineRule="auto"/>
+        <w:ind w:left="1440" w:hanging="360"/>
+        <w:jc w:val="both"/>
+        <w:rPr>
+          <w:rFonts w:ascii="Times New Roman" w:cs="Times New Roman" w:eastAsia="Times New Roman" w:hAnsi="Times New Roman"/>
+          <w:sz w:val="24"/>
+          <w:szCs w:val="24"/>
+        </w:rPr>
+      </w:pPr>
+      <w:r>
+        <w:rPr>
+          <w:rFonts w:ascii="Times New Roman" w:cs="Times New Roman" w:eastAsia="Times New Roman" w:hAnsi="Times New Roman"/>
+          <w:sz w:val="24"/>
+          <w:szCs w:val="24"/>
+          <w:rtl w:val="0"/>
+        </w:rPr>
+        <w:t xml:space="preserve">si tipusOperacióFull és CERCA_OCURRENCIES, el segon element de l’array conté l’stringCercada</w:t>
+      </w:r>
+    </w:p>
+    <w:p>
+      <w:pPr>
+        <w:numPr>
+          <w:ilvl w:val="1"/>
+          <w:numId w:val="6"/>
+        </w:numPr>
+        <w:spacing w:line="360" w:lineRule="auto"/>
+        <w:ind w:left="1440" w:hanging="360"/>
+        <w:jc w:val="both"/>
+        <w:rPr>
+          <w:rFonts w:ascii="Times New Roman" w:cs="Times New Roman" w:eastAsia="Times New Roman" w:hAnsi="Times New Roman"/>
+          <w:sz w:val="24"/>
+          <w:szCs w:val="24"/>
+        </w:rPr>
+      </w:pPr>
+      <w:r>
+        <w:rPr>
+          <w:rFonts w:ascii="Times New Roman" w:cs="Times New Roman" w:eastAsia="Times New Roman" w:hAnsi="Times New Roman"/>
+          <w:sz w:val="24"/>
+          <w:szCs w:val="24"/>
+          <w:rtl w:val="0"/>
+        </w:rPr>
+        <w:t xml:space="preserve">si tipusOperacióFull és REEMPLACA, el segon element de l’array conté l’stringCercada i el tercer l’stringReemplaçadora</w:t>
+      </w:r>
+    </w:p>
+    <w:p>
+      <w:pPr>
+        <w:numPr>
+          <w:ilvl w:val="1"/>
+          <w:numId w:val="6"/>
+        </w:numPr>
+        <w:spacing w:line="360" w:lineRule="auto"/>
+        <w:ind w:left="1440" w:hanging="360"/>
+        <w:jc w:val="both"/>
+        <w:rPr>
+          <w:rFonts w:ascii="Times New Roman" w:cs="Times New Roman" w:eastAsia="Times New Roman" w:hAnsi="Times New Roman"/>
+          <w:sz w:val="24"/>
+          <w:szCs w:val="24"/>
+        </w:rPr>
+      </w:pPr>
+      <w:r>
+        <w:rPr>
+          <w:rFonts w:ascii="Times New Roman" w:cs="Times New Roman" w:eastAsia="Times New Roman" w:hAnsi="Times New Roman"/>
+          <w:sz w:val="24"/>
+          <w:szCs w:val="24"/>
+          <w:rtl w:val="0"/>
+        </w:rPr>
+        <w:t xml:space="preserve">si tipusOperacióFull és MODIFICA_CELA, el segon element de l’array conté l’inputUsuari</w:t>
+      </w:r>
+    </w:p>
+    <w:p>
+      <w:pPr>
+        <w:numPr>
+          <w:ilvl w:val="1"/>
+          <w:numId w:val="6"/>
+        </w:numPr>
+        <w:spacing w:line="360" w:lineRule="auto"/>
+        <w:ind w:left="1440" w:hanging="360"/>
+        <w:jc w:val="both"/>
+        <w:rPr>
+          <w:rFonts w:ascii="Times New Roman" w:cs="Times New Roman" w:eastAsia="Times New Roman" w:hAnsi="Times New Roman"/>
+          <w:sz w:val="24"/>
+          <w:szCs w:val="24"/>
+        </w:rPr>
+      </w:pPr>
+      <w:r>
+        <w:rPr>
+          <w:rFonts w:ascii="Times New Roman" w:cs="Times New Roman" w:eastAsia="Times New Roman" w:hAnsi="Times New Roman"/>
+          <w:sz w:val="24"/>
+          <w:szCs w:val="24"/>
+          <w:rtl w:val="0"/>
+        </w:rPr>
+        <w:t xml:space="preserve">si tipusOperacióFull és ELIMINA_FILA o ELIMINA_COLUMNA, s’afegeix un camp que és la filaColEliminar (a més, destacar que del segon al vuitè camp, en aquesta operació, són buits).</w:t>
+      </w:r>
+    </w:p>
+    <w:p>
+      <w:pPr>
+        <w:spacing w:line="360" w:lineRule="auto"/>
+        <w:jc w:val="both"/>
+        <w:rPr>
+          <w:rFonts w:ascii="Times New Roman" w:cs="Times New Roman" w:eastAsia="Times New Roman" w:hAnsi="Times New Roman"/>
+          <w:b w:val="1"/>
+        </w:rPr>
+      </w:pPr>
+      <w:r>
+        <w:rPr>
+          <w:rtl w:val="0"/>
+        </w:rPr>
+      </w:r>
+    </w:p>
+    <w:p>
+      <w:pPr>
+        <w:spacing w:line="360" w:lineRule="auto"/>
+        <w:jc w:val="both"/>
+        <w:rPr>
+          <w:rFonts w:ascii="Times New Roman" w:cs="Times New Roman" w:eastAsia="Times New Roman" w:hAnsi="Times New Roman"/>
+          <w:sz w:val="24"/>
+          <w:szCs w:val="24"/>
+        </w:rPr>
+      </w:pPr>
+      <w:r>
+        <w:rPr>
+          <w:rFonts w:ascii="Times New Roman" w:cs="Times New Roman" w:eastAsia="Times New Roman" w:hAnsi="Times New Roman"/>
+          <w:b w:val="1"/>
+          <w:sz w:val="24"/>
+          <w:szCs w:val="24"/>
+          <w:rtl w:val="0"/>
+        </w:rPr>
+        <w:t xml:space="preserve">ControladorVista, MainWindow i la resta de classes corresponents a vistes diferents a la principal</w:t>
+      </w:r>
+      <w:r>
+        <w:rPr>
+          <w:rtl w:val="0"/>
+        </w:rPr>
+      </w:r>
+    </w:p>
+    <w:p>
+      <w:pPr>
+        <w:spacing w:line="360" w:lineRule="auto"/>
+        <w:jc w:val="both"/>
+        <w:rPr>
+          <w:rFonts w:ascii="Times New Roman" w:cs="Times New Roman" w:eastAsia="Times New Roman" w:hAnsi="Times New Roman"/>
+          <w:sz w:val="24"/>
+          <w:szCs w:val="24"/>
+        </w:rPr>
+      </w:pPr>
+      <w:r>
+        <w:rPr>
+          <w:rFonts w:ascii="Times New Roman" w:cs="Times New Roman" w:eastAsia="Times New Roman" w:hAnsi="Times New Roman"/>
+          <w:sz w:val="24"/>
+          <w:szCs w:val="24"/>
+          <w:rtl w:val="0"/>
+        </w:rPr>
+        <w:t xml:space="preserve">En tema algorísmic, no hi ha molt a comentar respecte a aquestes classes: el funcionament de ControladorVista és bàsicament de passar i rebre missatges de la capa de domini i fer les pertinents actualitzacions a la capa de presentació. Totes o gairebé totes les funcions que conté tenen aquest funcionament explicat: passen un missatge codificat de certa manera cap el domini i se li retorna la informació actualitzada del que ha demanat. Aquesta informació llavors es passa a MainWindow per a què es faci visible a l’usuari.</w:t>
+      </w:r>
+    </w:p>
+    <w:p>
+      <w:pPr>
+        <w:spacing w:line="360" w:lineRule="auto"/>
+        <w:jc w:val="both"/>
+        <w:rPr>
+          <w:rFonts w:ascii="Times New Roman" w:cs="Times New Roman" w:eastAsia="Times New Roman" w:hAnsi="Times New Roman"/>
+          <w:sz w:val="24"/>
+          <w:szCs w:val="24"/>
+        </w:rPr>
+      </w:pPr>
+      <w:r>
+        <w:rPr>
+          <w:rFonts w:ascii="Times New Roman" w:cs="Times New Roman" w:eastAsia="Times New Roman" w:hAnsi="Times New Roman"/>
+          <w:sz w:val="24"/>
+          <w:szCs w:val="24"/>
+          <w:rtl w:val="0"/>
+        </w:rPr>
+        <w:t xml:space="preserve">Pel que fa a la MainWindow, no hi ha molt de secret: per a cada botó o acció se li ha fet correspondre l’action listener corresponent, que fa que aparegui una de les moltes vistes de la capa de presentació per introduir la informació pertinent, per després passar aquesta informació cap a ControladorVista per a què faci les crides corresponents a la capa de domini.</w:t>
+      </w:r>
+    </w:p>
+    <w:p>
+      <w:pPr>
+        <w:spacing w:line="360" w:lineRule="auto"/>
+        <w:jc w:val="both"/>
+        <w:rPr>
+          <w:rFonts w:ascii="Times New Roman" w:cs="Times New Roman" w:eastAsia="Times New Roman" w:hAnsi="Times New Roman"/>
+          <w:sz w:val="24"/>
+          <w:szCs w:val="24"/>
+        </w:rPr>
+      </w:pPr>
+      <w:r>
+        <w:rPr>
+          <w:rFonts w:ascii="Times New Roman" w:cs="Times New Roman" w:eastAsia="Times New Roman" w:hAnsi="Times New Roman"/>
+          <w:sz w:val="24"/>
+          <w:szCs w:val="24"/>
+          <w:rtl w:val="0"/>
+        </w:rPr>
+        <w:t xml:space="preserve">La gran major part del codi de les vistes l’ocupa el disseny i configuració de la interfície. Per tal d’aconseguir que el codi ens donés el resultat visual que volíem, vam usar un plug-in que té IntelliJ per a Swing que </w:t>
+      </w:r>
+      <w:r>
+        <w:rPr>
+          <w:rtl w:val="0"/>
+        </w:rPr>
+        <w:t xml:space="preserve">t</w:t>
+      </w:r>
+      <w:r>
+        <w:rPr>
+          <w:rFonts w:ascii="Times New Roman" w:cs="Times New Roman" w:eastAsia="Times New Roman" w:hAnsi="Times New Roman"/>
+          <w:sz w:val="24"/>
+          <w:szCs w:val="24"/>
+          <w:rtl w:val="0"/>
+        </w:rPr>
+        <w:t xml:space="preserve">’autogenera el codi a mesura que un dissenya la interfície amb l’eina visual. Llavors, un cop dissenyada la interfície i tot el codi ja s’ha generat, hem netejat i estructurat una mica aquest codi per tal de fer-lo més llegible, “bonic” i menys artificial. Notis que les classes amb herència no s’han pogut dissenyar gràficament ja que el plug-in no és prou potent com per detectar aquesta herència i generar el disseny visual o gràfic de la classe “Mare”, i per tant els components addicionals de les classes hereves s’ha hagut de fer totalment mitjançant codi. </w:t>
+      </w:r>
+    </w:p>
+    <w:p>
+      <w:pPr>
+        <w:spacing w:line="360" w:lineRule="auto"/>
+        <w:jc w:val="both"/>
+        <w:rPr>
+          <w:rFonts w:ascii="Times New Roman" w:cs="Times New Roman" w:eastAsia="Times New Roman" w:hAnsi="Times New Roman"/>
+          <w:b w:val="1"/>
+        </w:rPr>
+      </w:pPr>
+      <w:r>
+        <w:rPr>
+          <w:rtl w:val="0"/>
+        </w:rPr>
+      </w:r>
+    </w:p>
+    <w:p>
+      <w:pPr>
+        <w:spacing w:line="360" w:lineRule="auto"/>
+        <w:jc w:val="both"/>
+        <w:rPr>
+          <w:rFonts w:ascii="Times New Roman" w:cs="Times New Roman" w:eastAsia="Times New Roman" w:hAnsi="Times New Roman"/>
+          <w:b w:val="1"/>
+          <w:sz w:val="24"/>
+          <w:szCs w:val="24"/>
+        </w:rPr>
+      </w:pPr>
+      <w:r>
+        <w:rPr>
+          <w:rFonts w:ascii="Times New Roman" w:cs="Times New Roman" w:eastAsia="Times New Roman" w:hAnsi="Times New Roman"/>
+          <w:b w:val="1"/>
+          <w:sz w:val="24"/>
+          <w:szCs w:val="24"/>
+          <w:rtl w:val="0"/>
+        </w:rPr>
+        <w:t xml:space="preserve">RowNumberTable</w:t>
+      </w:r>
+    </w:p>
+    <w:p>
+      <w:pPr>
+        <w:rPr/>
+      </w:pPr>
+      <w:r>
+        <w:rPr>
+          <w:rtl w:val="0"/>
+        </w:rPr>
+        <w:t xml:space="preserve">RowNumberTable </w:t>
+      </w:r>
+      <w:r>
+        <w:rPr>
+          <w:rFonts w:ascii="Times New Roman" w:cs="Times New Roman" w:eastAsia="Times New Roman" w:hAnsi="Times New Roman"/>
+          <w:sz w:val="24"/>
+          <w:szCs w:val="24"/>
+          <w:rtl w:val="0"/>
+        </w:rPr>
+        <w:t xml:space="preserve">és una classe que hereta de JTable i </w:t>
+      </w:r>
+      <w:r>
+        <w:rPr>
+          <w:rtl w:val="0"/>
+        </w:rPr>
+        <w:t xml:space="preserve">ha estat utilitzada per a presentar el contingut dels Fulls a la vista principal de l’aplicació. La classe no ha estat implementada per aquest projecte sino que ha estat obtinguda de la següent pàgina web: </w:t>
+      </w:r>
+      <w:hyperlink r:id="rId6">
+        <w:r>
+          <w:rPr>
+            <w:color w:val="1155cc"/>
+            <w:u w:val="single"/>
+            <w:rtl w:val="0"/>
+          </w:rPr>
+          <w:t xml:space="preserve">https://tips4java.wordpress.com/2008/11/18/row-number-table/</w:t>
+        </w:r>
+      </w:hyperlink>
+      <w:r>
+        <w:rPr>
+          <w:rtl w:val="0"/>
+        </w:rPr>
+      </w:r>
+    </w:p>
+    <w:p>
+      <w:pPr>
+        <w:rPr/>
+      </w:pPr>
+      <w:r>
+        <w:rPr>
+          <w:rtl w:val="0"/>
+        </w:rPr>
+        <w:t xml:space="preserve">Els principals avantatges d’usar aquesta extensió de JTable enlloc de l’original és la possibilitat de visualitzar correctament les etiquetes de les files, així com la de les columnes i facilitar que en introduïr dades a la taula des de la vista aquesta modificació es faci efectiva en les cel·les corresponents de la capa domini al Full que s’està modificant.</w:t>
+      </w:r>
+    </w:p>
+    <w:p>
+      <w:pPr>
+        <w:rPr/>
+      </w:pPr>
+      <w:r>
+        <w:rPr>
+          <w:rtl w:val="0"/>
+        </w:rPr>
+      </w:r>
+    </w:p>
+    <w:p>
+      <w:pPr>
+        <w:rPr>
+          <w:b w:val="1"/>
+        </w:rPr>
+      </w:pPr>
+      <w:r>
+        <w:rPr>
+          <w:b w:val="1"/>
+          <w:rtl w:val="0"/>
+        </w:rPr>
+        <w:t xml:space="preserve">TableCellListener</w:t>
+      </w:r>
+    </w:p>
+    <w:p>
+      <w:pPr>
+        <w:rPr/>
+      </w:pPr>
+      <w:r>
+        <w:rPr>
+          <w:rtl w:val="0"/>
+        </w:rPr>
+        <w:t xml:space="preserve">TableCellListener és una classe que implementa un listener sobre la taula. És la responsable de que es puguin modificar correctament cel·les en el full a partir d’introduïr el seu nou contingut directament en la taula. Aquesta classe no ha estat implementada per aquest projecte sinò que ha estat obtinguda de la següent pàgina web: </w:t>
+      </w:r>
+      <w:hyperlink r:id="rId7">
+        <w:r>
+          <w:rPr>
+            <w:color w:val="1155cc"/>
+            <w:u w:val="single"/>
+            <w:rtl w:val="0"/>
+          </w:rPr>
+          <w:t xml:space="preserve">http://www.camick.com/java/source/TableCellListener.java</w:t>
+        </w:r>
+      </w:hyperlink>
+      <w:r>
+        <w:rPr>
+          <w:rtl w:val="0"/>
+        </w:rPr>
+      </w:r>
+    </w:p>
+    <w:p>
+      <w:pPr>
+        <w:rPr/>
+      </w:pPr>
+      <w:r>
+        <w:rPr>
+          <w:rtl w:val="0"/>
+        </w:rPr>
+        <w:t xml:space="preserve">Aquesta classe escolta per a canvis fets a les dades de la taula mitjançant </w:t>
+      </w:r>
+      <w:r>
+        <w:rPr>
+          <w:i w:val="1"/>
+          <w:rtl w:val="0"/>
+        </w:rPr>
+        <w:t xml:space="preserve">TableCellEditor</w:t>
+      </w:r>
+      <w:r>
+        <w:rPr>
+          <w:rtl w:val="0"/>
+        </w:rPr>
+        <w:t xml:space="preserve"> que registra el valor de cel·la quan s’inicia la modificació. Quan la modificació es finalitza, es comparen el valor introduït amb l’emmagatzemat previament i, de ser diferents, s’invoquen les accions necessaries per fer efectiu aquest canvi i propagar-lo a la capa de domini.</w:t>
+      </w:r>
+    </w:p>
+    <w:p>
+      <w:pPr>
+        <w:rPr>
+          <w:rFonts w:ascii="Courier New" w:cs="Courier New" w:eastAsia="Courier New" w:hAnsi="Courier New"/>
+          <w:i w:val="1"/>
+          <w:color w:val="8c8c8c"/>
+          <w:highlight w:val="white"/>
+        </w:rPr>
+      </w:pPr>
+      <w:r>
+        <w:rPr>
+          <w:rtl w:val="0"/>
+        </w:rPr>
+      </w:r>
+    </w:p>
+    <w:p>
+      <w:pPr>
+        <w:rPr/>
       </w:pPr>
       <w:r>
         <w:rPr>
@@ -933,7 +2105,7 @@
       </w:r>
     </w:p>
     <w:sectPr>
-      <w:headerReference r:id="rId6" w:type="default"/>
+      <w:headerReference r:id="rId8" w:type="default"/>
       <w:pgSz w:h="16834" w:w="11909" w:orient="portrait"/>
       <w:pgMar w:bottom="1440" w:top="1440" w:left="1440" w:right="1440" w:header="720" w:footer="720"/>
       <w:pgNumType w:start="1"/>
@@ -952,7 +2124,7 @@
       <w:rPr>
         <w:rtl w:val="0"/>
       </w:rPr>
-      <w:t xml:space="preserve">PROP: Entrega 1</w:t>
+      <w:t xml:space="preserve">PROP: Entrega 2</w:t>
       <w:tab/>
       <w:tab/>
       <w:tab/>
@@ -1190,11 +2362,463 @@
       </w:rPr>
     </w:lvl>
   </w:abstractNum>
+  <w:abstractNum w:abstractNumId="3">
+    <w:lvl w:ilvl="0">
+      <w:start w:val="1"/>
+      <w:numFmt w:val="bullet"/>
+      <w:lvlText w:val="●"/>
+      <w:lvlJc w:val="left"/>
+      <w:pPr>
+        <w:ind w:left="720" w:hanging="360"/>
+      </w:pPr>
+      <w:rPr>
+        <w:u w:val="none"/>
+      </w:rPr>
+    </w:lvl>
+    <w:lvl w:ilvl="1">
+      <w:start w:val="1"/>
+      <w:numFmt w:val="bullet"/>
+      <w:lvlText w:val="○"/>
+      <w:lvlJc w:val="left"/>
+      <w:pPr>
+        <w:ind w:left="1440" w:hanging="360"/>
+      </w:pPr>
+      <w:rPr>
+        <w:u w:val="none"/>
+      </w:rPr>
+    </w:lvl>
+    <w:lvl w:ilvl="2">
+      <w:start w:val="1"/>
+      <w:numFmt w:val="bullet"/>
+      <w:lvlText w:val="■"/>
+      <w:lvlJc w:val="left"/>
+      <w:pPr>
+        <w:ind w:left="2160" w:hanging="360"/>
+      </w:pPr>
+      <w:rPr>
+        <w:u w:val="none"/>
+      </w:rPr>
+    </w:lvl>
+    <w:lvl w:ilvl="3">
+      <w:start w:val="1"/>
+      <w:numFmt w:val="bullet"/>
+      <w:lvlText w:val="●"/>
+      <w:lvlJc w:val="left"/>
+      <w:pPr>
+        <w:ind w:left="2880" w:hanging="360"/>
+      </w:pPr>
+      <w:rPr>
+        <w:u w:val="none"/>
+      </w:rPr>
+    </w:lvl>
+    <w:lvl w:ilvl="4">
+      <w:start w:val="1"/>
+      <w:numFmt w:val="bullet"/>
+      <w:lvlText w:val="○"/>
+      <w:lvlJc w:val="left"/>
+      <w:pPr>
+        <w:ind w:left="3600" w:hanging="360"/>
+      </w:pPr>
+      <w:rPr>
+        <w:u w:val="none"/>
+      </w:rPr>
+    </w:lvl>
+    <w:lvl w:ilvl="5">
+      <w:start w:val="1"/>
+      <w:numFmt w:val="bullet"/>
+      <w:lvlText w:val="■"/>
+      <w:lvlJc w:val="left"/>
+      <w:pPr>
+        <w:ind w:left="4320" w:hanging="360"/>
+      </w:pPr>
+      <w:rPr>
+        <w:u w:val="none"/>
+      </w:rPr>
+    </w:lvl>
+    <w:lvl w:ilvl="6">
+      <w:start w:val="1"/>
+      <w:numFmt w:val="bullet"/>
+      <w:lvlText w:val="●"/>
+      <w:lvlJc w:val="left"/>
+      <w:pPr>
+        <w:ind w:left="5040" w:hanging="360"/>
+      </w:pPr>
+      <w:rPr>
+        <w:u w:val="none"/>
+      </w:rPr>
+    </w:lvl>
+    <w:lvl w:ilvl="7">
+      <w:start w:val="1"/>
+      <w:numFmt w:val="bullet"/>
+      <w:lvlText w:val="○"/>
+      <w:lvlJc w:val="left"/>
+      <w:pPr>
+        <w:ind w:left="5760" w:hanging="360"/>
+      </w:pPr>
+      <w:rPr>
+        <w:u w:val="none"/>
+      </w:rPr>
+    </w:lvl>
+    <w:lvl w:ilvl="8">
+      <w:start w:val="1"/>
+      <w:numFmt w:val="bullet"/>
+      <w:lvlText w:val="■"/>
+      <w:lvlJc w:val="left"/>
+      <w:pPr>
+        <w:ind w:left="6480" w:hanging="360"/>
+      </w:pPr>
+      <w:rPr>
+        <w:u w:val="none"/>
+      </w:rPr>
+    </w:lvl>
+  </w:abstractNum>
+  <w:abstractNum w:abstractNumId="4">
+    <w:lvl w:ilvl="0">
+      <w:start w:val="1"/>
+      <w:numFmt w:val="bullet"/>
+      <w:lvlText w:val="●"/>
+      <w:lvlJc w:val="left"/>
+      <w:pPr>
+        <w:ind w:left="720" w:hanging="360"/>
+      </w:pPr>
+      <w:rPr>
+        <w:u w:val="none"/>
+      </w:rPr>
+    </w:lvl>
+    <w:lvl w:ilvl="1">
+      <w:start w:val="1"/>
+      <w:numFmt w:val="bullet"/>
+      <w:lvlText w:val="○"/>
+      <w:lvlJc w:val="left"/>
+      <w:pPr>
+        <w:ind w:left="1440" w:hanging="360"/>
+      </w:pPr>
+      <w:rPr>
+        <w:u w:val="none"/>
+      </w:rPr>
+    </w:lvl>
+    <w:lvl w:ilvl="2">
+      <w:start w:val="1"/>
+      <w:numFmt w:val="bullet"/>
+      <w:lvlText w:val="■"/>
+      <w:lvlJc w:val="left"/>
+      <w:pPr>
+        <w:ind w:left="2160" w:hanging="360"/>
+      </w:pPr>
+      <w:rPr>
+        <w:u w:val="none"/>
+      </w:rPr>
+    </w:lvl>
+    <w:lvl w:ilvl="3">
+      <w:start w:val="1"/>
+      <w:numFmt w:val="bullet"/>
+      <w:lvlText w:val="●"/>
+      <w:lvlJc w:val="left"/>
+      <w:pPr>
+        <w:ind w:left="2880" w:hanging="360"/>
+      </w:pPr>
+      <w:rPr>
+        <w:u w:val="none"/>
+      </w:rPr>
+    </w:lvl>
+    <w:lvl w:ilvl="4">
+      <w:start w:val="1"/>
+      <w:numFmt w:val="bullet"/>
+      <w:lvlText w:val="○"/>
+      <w:lvlJc w:val="left"/>
+      <w:pPr>
+        <w:ind w:left="3600" w:hanging="360"/>
+      </w:pPr>
+      <w:rPr>
+        <w:u w:val="none"/>
+      </w:rPr>
+    </w:lvl>
+    <w:lvl w:ilvl="5">
+      <w:start w:val="1"/>
+      <w:numFmt w:val="bullet"/>
+      <w:lvlText w:val="■"/>
+      <w:lvlJc w:val="left"/>
+      <w:pPr>
+        <w:ind w:left="4320" w:hanging="360"/>
+      </w:pPr>
+      <w:rPr>
+        <w:u w:val="none"/>
+      </w:rPr>
+    </w:lvl>
+    <w:lvl w:ilvl="6">
+      <w:start w:val="1"/>
+      <w:numFmt w:val="bullet"/>
+      <w:lvlText w:val="●"/>
+      <w:lvlJc w:val="left"/>
+      <w:pPr>
+        <w:ind w:left="5040" w:hanging="360"/>
+      </w:pPr>
+      <w:rPr>
+        <w:u w:val="none"/>
+      </w:rPr>
+    </w:lvl>
+    <w:lvl w:ilvl="7">
+      <w:start w:val="1"/>
+      <w:numFmt w:val="bullet"/>
+      <w:lvlText w:val="○"/>
+      <w:lvlJc w:val="left"/>
+      <w:pPr>
+        <w:ind w:left="5760" w:hanging="360"/>
+      </w:pPr>
+      <w:rPr>
+        <w:u w:val="none"/>
+      </w:rPr>
+    </w:lvl>
+    <w:lvl w:ilvl="8">
+      <w:start w:val="1"/>
+      <w:numFmt w:val="bullet"/>
+      <w:lvlText w:val="■"/>
+      <w:lvlJc w:val="left"/>
+      <w:pPr>
+        <w:ind w:left="6480" w:hanging="360"/>
+      </w:pPr>
+      <w:rPr>
+        <w:u w:val="none"/>
+      </w:rPr>
+    </w:lvl>
+  </w:abstractNum>
+  <w:abstractNum w:abstractNumId="5">
+    <w:lvl w:ilvl="0">
+      <w:start w:val="1"/>
+      <w:numFmt w:val="bullet"/>
+      <w:lvlText w:val="-"/>
+      <w:lvlJc w:val="left"/>
+      <w:pPr>
+        <w:ind w:left="720" w:hanging="360"/>
+      </w:pPr>
+      <w:rPr>
+        <w:u w:val="none"/>
+      </w:rPr>
+    </w:lvl>
+    <w:lvl w:ilvl="1">
+      <w:start w:val="1"/>
+      <w:numFmt w:val="bullet"/>
+      <w:lvlText w:val="-"/>
+      <w:lvlJc w:val="left"/>
+      <w:pPr>
+        <w:ind w:left="1440" w:hanging="360"/>
+      </w:pPr>
+      <w:rPr>
+        <w:u w:val="none"/>
+      </w:rPr>
+    </w:lvl>
+    <w:lvl w:ilvl="2">
+      <w:start w:val="1"/>
+      <w:numFmt w:val="bullet"/>
+      <w:lvlText w:val="-"/>
+      <w:lvlJc w:val="left"/>
+      <w:pPr>
+        <w:ind w:left="2160" w:hanging="360"/>
+      </w:pPr>
+      <w:rPr>
+        <w:u w:val="none"/>
+      </w:rPr>
+    </w:lvl>
+    <w:lvl w:ilvl="3">
+      <w:start w:val="1"/>
+      <w:numFmt w:val="bullet"/>
+      <w:lvlText w:val="-"/>
+      <w:lvlJc w:val="left"/>
+      <w:pPr>
+        <w:ind w:left="2880" w:hanging="360"/>
+      </w:pPr>
+      <w:rPr>
+        <w:u w:val="none"/>
+      </w:rPr>
+    </w:lvl>
+    <w:lvl w:ilvl="4">
+      <w:start w:val="1"/>
+      <w:numFmt w:val="bullet"/>
+      <w:lvlText w:val="-"/>
+      <w:lvlJc w:val="left"/>
+      <w:pPr>
+        <w:ind w:left="3600" w:hanging="360"/>
+      </w:pPr>
+      <w:rPr>
+        <w:u w:val="none"/>
+      </w:rPr>
+    </w:lvl>
+    <w:lvl w:ilvl="5">
+      <w:start w:val="1"/>
+      <w:numFmt w:val="bullet"/>
+      <w:lvlText w:val="-"/>
+      <w:lvlJc w:val="left"/>
+      <w:pPr>
+        <w:ind w:left="4320" w:hanging="360"/>
+      </w:pPr>
+      <w:rPr>
+        <w:u w:val="none"/>
+      </w:rPr>
+    </w:lvl>
+    <w:lvl w:ilvl="6">
+      <w:start w:val="1"/>
+      <w:numFmt w:val="bullet"/>
+      <w:lvlText w:val="-"/>
+      <w:lvlJc w:val="left"/>
+      <w:pPr>
+        <w:ind w:left="5040" w:hanging="360"/>
+      </w:pPr>
+      <w:rPr>
+        <w:u w:val="none"/>
+      </w:rPr>
+    </w:lvl>
+    <w:lvl w:ilvl="7">
+      <w:start w:val="1"/>
+      <w:numFmt w:val="bullet"/>
+      <w:lvlText w:val="-"/>
+      <w:lvlJc w:val="left"/>
+      <w:pPr>
+        <w:ind w:left="5760" w:hanging="360"/>
+      </w:pPr>
+      <w:rPr>
+        <w:u w:val="none"/>
+      </w:rPr>
+    </w:lvl>
+    <w:lvl w:ilvl="8">
+      <w:start w:val="1"/>
+      <w:numFmt w:val="bullet"/>
+      <w:lvlText w:val="-"/>
+      <w:lvlJc w:val="left"/>
+      <w:pPr>
+        <w:ind w:left="6480" w:hanging="360"/>
+      </w:pPr>
+      <w:rPr>
+        <w:u w:val="none"/>
+      </w:rPr>
+    </w:lvl>
+  </w:abstractNum>
+  <w:abstractNum w:abstractNumId="6">
+    <w:lvl w:ilvl="0">
+      <w:start w:val="1"/>
+      <w:numFmt w:val="bullet"/>
+      <w:lvlText w:val="-"/>
+      <w:lvlJc w:val="left"/>
+      <w:pPr>
+        <w:ind w:left="2160" w:hanging="360"/>
+      </w:pPr>
+      <w:rPr>
+        <w:u w:val="none"/>
+      </w:rPr>
+    </w:lvl>
+    <w:lvl w:ilvl="1">
+      <w:start w:val="1"/>
+      <w:numFmt w:val="bullet"/>
+      <w:lvlText w:val="-"/>
+      <w:lvlJc w:val="left"/>
+      <w:pPr>
+        <w:ind w:left="2880" w:hanging="360"/>
+      </w:pPr>
+      <w:rPr>
+        <w:u w:val="none"/>
+      </w:rPr>
+    </w:lvl>
+    <w:lvl w:ilvl="2">
+      <w:start w:val="1"/>
+      <w:numFmt w:val="bullet"/>
+      <w:lvlText w:val="-"/>
+      <w:lvlJc w:val="left"/>
+      <w:pPr>
+        <w:ind w:left="3600" w:hanging="360"/>
+      </w:pPr>
+      <w:rPr>
+        <w:u w:val="none"/>
+      </w:rPr>
+    </w:lvl>
+    <w:lvl w:ilvl="3">
+      <w:start w:val="1"/>
+      <w:numFmt w:val="bullet"/>
+      <w:lvlText w:val="-"/>
+      <w:lvlJc w:val="left"/>
+      <w:pPr>
+        <w:ind w:left="4320" w:hanging="360"/>
+      </w:pPr>
+      <w:rPr>
+        <w:u w:val="none"/>
+      </w:rPr>
+    </w:lvl>
+    <w:lvl w:ilvl="4">
+      <w:start w:val="1"/>
+      <w:numFmt w:val="bullet"/>
+      <w:lvlText w:val="-"/>
+      <w:lvlJc w:val="left"/>
+      <w:pPr>
+        <w:ind w:left="5040" w:hanging="360"/>
+      </w:pPr>
+      <w:rPr>
+        <w:u w:val="none"/>
+      </w:rPr>
+    </w:lvl>
+    <w:lvl w:ilvl="5">
+      <w:start w:val="1"/>
+      <w:numFmt w:val="bullet"/>
+      <w:lvlText w:val="-"/>
+      <w:lvlJc w:val="left"/>
+      <w:pPr>
+        <w:ind w:left="5760" w:hanging="360"/>
+      </w:pPr>
+      <w:rPr>
+        <w:u w:val="none"/>
+      </w:rPr>
+    </w:lvl>
+    <w:lvl w:ilvl="6">
+      <w:start w:val="1"/>
+      <w:numFmt w:val="bullet"/>
+      <w:lvlText w:val="-"/>
+      <w:lvlJc w:val="left"/>
+      <w:pPr>
+        <w:ind w:left="6480" w:hanging="360"/>
+      </w:pPr>
+      <w:rPr>
+        <w:u w:val="none"/>
+      </w:rPr>
+    </w:lvl>
+    <w:lvl w:ilvl="7">
+      <w:start w:val="1"/>
+      <w:numFmt w:val="bullet"/>
+      <w:lvlText w:val="-"/>
+      <w:lvlJc w:val="left"/>
+      <w:pPr>
+        <w:ind w:left="7200" w:hanging="360"/>
+      </w:pPr>
+      <w:rPr>
+        <w:u w:val="none"/>
+      </w:rPr>
+    </w:lvl>
+    <w:lvl w:ilvl="8">
+      <w:start w:val="1"/>
+      <w:numFmt w:val="bullet"/>
+      <w:lvlText w:val="-"/>
+      <w:lvlJc w:val="left"/>
+      <w:pPr>
+        <w:ind w:left="7920" w:hanging="360"/>
+      </w:pPr>
+      <w:rPr>
+        <w:u w:val="none"/>
+      </w:rPr>
+    </w:lvl>
+  </w:abstractNum>
   <w:num w:numId="1">
     <w:abstractNumId w:val="1"/>
   </w:num>
   <w:num w:numId="2">
     <w:abstractNumId w:val="2"/>
+  </w:num>
+  <w:num w:numId="3">
+    <w:abstractNumId w:val="3"/>
+  </w:num>
+  <w:num w:numId="4">
+    <w:abstractNumId w:val="4"/>
+  </w:num>
+  <w:num w:numId="5">
+    <w:abstractNumId w:val="5"/>
+  </w:num>
+  <w:num w:numId="6">
+    <w:abstractNumId w:val="6"/>
   </w:num>
 </w:numbering>
 </file>
@@ -1204,15 +2828,15 @@
   <w:docDefaults>
     <w:rPrDefault>
       <w:rPr>
-        <w:rFonts w:ascii="Arial" w:cs="Arial" w:eastAsia="Arial" w:hAnsi="Arial"/>
-        <w:sz w:val="22"/>
-        <w:szCs w:val="22"/>
+        <w:sz w:val="24"/>
+        <w:szCs w:val="24"/>
         <w:lang w:val="ca"/>
       </w:rPr>
     </w:rPrDefault>
     <w:pPrDefault>
       <w:pPr>
-        <w:spacing w:line="276" w:lineRule="auto"/>
+        <w:spacing w:line="360" w:lineRule="auto"/>
+        <w:jc w:val="both"/>
       </w:pPr>
     </w:pPrDefault>
   </w:docDefaults>

</xml_diff>